<commit_message>
finished off the midterm report, need to revise though it still
</commit_message>
<xml_diff>
--- a/Bhardwaj_Suraj_Midterm_Report.docx
+++ b/Bhardwaj_Suraj_Midterm_Report.docx
@@ -271,12 +271,14 @@
         <w:spacing w:after="0" w:line="521" w:lineRule="auto"/>
         <w:ind w:left="0" w:right="3070" w:firstLine="0"/>
         <w:jc w:val="left"/>
+        <w:rPr>
+          <w:b/>
+        </w:rPr>
       </w:pPr>
       <w:proofErr w:type="spellStart"/>
       <w:r>
         <w:rPr>
           <w:b/>
-          <w:shd w:val="clear" w:color="auto" w:fill="FFFF00"/>
         </w:rPr>
         <w:t>Apriori</w:t>
       </w:r>
@@ -284,24 +286,61 @@
       <w:r>
         <w:rPr>
           <w:b/>
-          <w:shd w:val="clear" w:color="auto" w:fill="FFFF00"/>
-        </w:rPr>
-        <w:t xml:space="preserve"> Algorithm Implementation in Retail Data Mining </w:t>
-      </w:r>
+        </w:rPr>
+        <w:t xml:space="preserve"> Algorithm Implementation </w:t>
+      </w:r>
+      <w:proofErr w:type="gramStart"/>
       <w:r>
         <w:rPr>
           <w:b/>
         </w:rPr>
+        <w:t>In</w:t>
+      </w:r>
+      <w:proofErr w:type="gramEnd"/>
+      <w:r>
+        <w:rPr>
+          <w:b/>
+        </w:rPr>
+        <w:t xml:space="preserve"> </w:t>
+      </w:r>
+      <w:r>
+        <w:rPr>
+          <w:b/>
+        </w:rPr>
+        <w:t>Retail Data Mining</w:t>
+      </w:r>
+    </w:p>
+    <w:p>
+      <w:pPr>
+        <w:spacing w:after="0" w:line="521" w:lineRule="auto"/>
+        <w:ind w:left="0" w:right="3070" w:firstLine="0"/>
+        <w:jc w:val="left"/>
+      </w:pPr>
+      <w:r>
+        <w:rPr>
+          <w:b/>
+        </w:rPr>
         <w:t>Abstract:</w:t>
       </w:r>
     </w:p>
     <w:p>
       <w:pPr>
-        <w:spacing w:after="277"/>
-        <w:ind w:left="-5" w:right="0"/>
-      </w:pPr>
-      <w:r>
-        <w:t xml:space="preserve">In this project, I explore the </w:t>
+        <w:ind w:right="0"/>
+      </w:pPr>
+      <w:r>
+        <w:t>In this research</w:t>
+      </w:r>
+      <w:r>
+        <w:t xml:space="preserve"> project</w:t>
+      </w:r>
+      <w:r>
+        <w:t>, I</w:t>
+      </w:r>
+      <w:r>
+        <w:t xml:space="preserve"> </w:t>
+      </w:r>
+      <w:r>
+        <w:t xml:space="preserve">use the </w:t>
       </w:r>
       <w:proofErr w:type="spellStart"/>
       <w:r>
@@ -309,7 +348,16 @@
       </w:r>
       <w:proofErr w:type="spellEnd"/>
       <w:r>
-        <w:t xml:space="preserve"> Algorithm, a fundamental technique in data mining, to uncover associations within retail transactions. By implementing the algorithm and employing various data mining concepts, principles, and methods, I assess its effectiveness and efficiency. Through the design and development of custom data mining tools, I create a custom model for mining valuable insights from transaction data.</w:t>
+        <w:t>, FP Growth, and brute force algorithms</w:t>
+      </w:r>
+      <w:r>
+        <w:t>, basic data mining technique</w:t>
+      </w:r>
+      <w:r>
+        <w:t>s</w:t>
+      </w:r>
+      <w:r>
+        <w:t>, to investigate correlations in retail transactions. I evaluate the algorithm's efficacy and efficiency by putting it into practice and using a variety of data mining methods, methodologies, and principles. In addition, I create and design unique tools to construct a model that draws insightful conclusions from the transaction data.</w:t>
       </w:r>
     </w:p>
     <w:p>
@@ -327,191 +375,218 @@
     </w:p>
     <w:p>
       <w:pPr>
-        <w:spacing w:after="277"/>
-        <w:ind w:left="-5" w:right="0"/>
-      </w:pPr>
-      <w:r>
-        <w:t xml:space="preserve">Data mining is a powerful approach for uncovering hidden patterns and associations within large datasets. Our project focuses on the </w:t>
+        <w:ind w:right="0"/>
+      </w:pPr>
+    </w:p>
+    <w:p>
+      <w:pPr>
+        <w:ind w:right="0"/>
+      </w:pPr>
+      <w:r>
+        <w:t xml:space="preserve">A potent technique for locating hidden correlations and patterns in big datasets is data mining. The </w:t>
+      </w:r>
+      <w:r>
+        <w:t xml:space="preserve">Algorithms studied in this research, </w:t>
+      </w:r>
+      <w:r>
+        <w:t>well-known association rule mining method</w:t>
+      </w:r>
+      <w:r>
+        <w:t>s</w:t>
+      </w:r>
+      <w:r>
+        <w:t xml:space="preserve">, </w:t>
+      </w:r>
+      <w:r>
+        <w:t>are</w:t>
+      </w:r>
+      <w:r>
+        <w:t xml:space="preserve"> the focus of this research</w:t>
+      </w:r>
+      <w:r>
+        <w:t xml:space="preserve">; </w:t>
+      </w:r>
+      <w:proofErr w:type="gramStart"/>
+      <w:r>
+        <w:t>specifically</w:t>
+      </w:r>
+      <w:proofErr w:type="gramEnd"/>
+      <w:r>
+        <w:t xml:space="preserve"> how they can be applied in a retail setting</w:t>
+      </w:r>
+      <w:r>
+        <w:t>. We examine the fundamental ideas and principles of data mining that underpin our methodology, such as the creation and presentation of association rules.</w:t>
+      </w:r>
+    </w:p>
+    <w:p>
+      <w:pPr>
+        <w:ind w:right="0"/>
+      </w:pPr>
+      <w:r>
+        <w:t xml:space="preserve">In this implementation, I created association rules and identified frequently occurring </w:t>
       </w:r>
       <w:proofErr w:type="spellStart"/>
       <w:r>
-        <w:t>Apriori</w:t>
+        <w:t>itemsets</w:t>
       </w:r>
       <w:proofErr w:type="spellEnd"/>
       <w:r>
-        <w:t xml:space="preserve"> Algorithm, a classic method for association rule mining, and its application in a retail context. We'll outline the core data mining concepts and principles applied in our work.</w:t>
-      </w:r>
-    </w:p>
-    <w:p>
-      <w:pPr>
-        <w:spacing w:after="229"/>
-        <w:ind w:left="-5" w:right="0"/>
-      </w:pPr>
-      <w:r>
-        <w:t xml:space="preserve">Writing and displaying association </w:t>
-      </w:r>
-      <w:proofErr w:type="spellStart"/>
-      <w:proofErr w:type="gramStart"/>
-      <w:r>
-        <w:t>rules.The</w:t>
-      </w:r>
-      <w:proofErr w:type="spellEnd"/>
-      <w:proofErr w:type="gramEnd"/>
-      <w:r>
-        <w:t xml:space="preserve"> main concept of </w:t>
-      </w:r>
-      <w:proofErr w:type="spellStart"/>
-      <w:r>
-        <w:t>Apriori</w:t>
-      </w:r>
-      <w:proofErr w:type="spellEnd"/>
-      <w:r>
-        <w:t xml:space="preserve"> Algorithm is to create associations. </w:t>
-      </w:r>
-      <w:proofErr w:type="gramStart"/>
-      <w:r>
-        <w:t>In order to</w:t>
-      </w:r>
-      <w:proofErr w:type="gramEnd"/>
-      <w:r>
-        <w:t xml:space="preserve"> create associations, I had to figure out what items were most frequent when given the list of transactions. Once the items that are most frequent were found, depending on the user’s support parameter, the support would have to be calculated for each item. After calculating the support value for each item, we can eliminate the items that do not meet the user-defined support parameter. The </w:t>
-      </w:r>
-      <w:proofErr w:type="spellStart"/>
-      <w:r>
-        <w:t>Apriori</w:t>
-      </w:r>
-      <w:proofErr w:type="spellEnd"/>
-      <w:r>
-        <w:t xml:space="preserve"> algorithm is a classic data mining algorithm that utilizes a brute force approach to find frequent </w:t>
-      </w:r>
-      <w:proofErr w:type="spellStart"/>
-      <w:r>
-        <w:t>itemsets</w:t>
-      </w:r>
-      <w:proofErr w:type="spellEnd"/>
-      <w:r>
-        <w:t xml:space="preserve"> and generate association rules. It works by iteratively increasing the size of </w:t>
-      </w:r>
-      <w:proofErr w:type="spellStart"/>
-      <w:r>
-        <w:t>itemsets</w:t>
-      </w:r>
-      <w:proofErr w:type="spellEnd"/>
-      <w:r>
-        <w:t xml:space="preserve"> and filtering out those that do not meet a minimum support threshold.</w:t>
-      </w:r>
-    </w:p>
-    <w:p>
-      <w:pPr>
-        <w:spacing w:after="257"/>
-        <w:ind w:left="-5" w:right="0"/>
-      </w:pPr>
-      <w:r>
-        <w:t xml:space="preserve">In this implementation, I applied the </w:t>
-      </w:r>
-      <w:proofErr w:type="spellStart"/>
-      <w:r>
-        <w:t>Apriori</w:t>
-      </w:r>
-      <w:proofErr w:type="spellEnd"/>
-      <w:r>
-        <w:t xml:space="preserve"> algorithm to a custom dataset associated with a retail store, allowing us to find frequent </w:t>
-      </w:r>
-      <w:proofErr w:type="spellStart"/>
-      <w:r>
-        <w:t>itemsets</w:t>
-      </w:r>
-      <w:proofErr w:type="spellEnd"/>
-      <w:r>
-        <w:t xml:space="preserve"> and association rules. Key steps in this process included:</w:t>
+        <w:t xml:space="preserve"> using a bespoke retail dataset and </w:t>
+      </w:r>
+      <w:r>
+        <w:t>various association rule mining</w:t>
+      </w:r>
+      <w:r>
+        <w:t xml:space="preserve"> method</w:t>
+      </w:r>
+      <w:r>
+        <w:t>s</w:t>
+      </w:r>
+      <w:r>
+        <w:t>. The following were the primary steps in this process:</w:t>
       </w:r>
     </w:p>
     <w:p>
       <w:pPr>
         <w:numPr>
           <w:ilvl w:val="0"/>
-          <w:numId w:val="1"/>
+          <w:numId w:val="2"/>
         </w:numPr>
-        <w:spacing w:after="7"/>
-        <w:ind w:right="0" w:hanging="360"/>
-      </w:pPr>
-      <w:r>
-        <w:t xml:space="preserve">Initializing dictionaries for candidate and frequent </w:t>
-      </w:r>
-      <w:proofErr w:type="spellStart"/>
-      <w:r>
-        <w:t>itemsets</w:t>
-      </w:r>
-      <w:proofErr w:type="spellEnd"/>
-      <w:r>
-        <w:t>.</w:t>
+        <w:ind w:right="0"/>
+      </w:pPr>
+      <w:r>
+        <w:t>Fabricating data which will soon be mined for association rules and saving the information in CSV files.</w:t>
       </w:r>
     </w:p>
     <w:p>
       <w:pPr>
         <w:numPr>
           <w:ilvl w:val="0"/>
-          <w:numId w:val="1"/>
+          <w:numId w:val="2"/>
         </w:numPr>
-        <w:spacing w:after="7"/>
-        <w:ind w:right="0" w:hanging="360"/>
-      </w:pPr>
-      <w:r>
-        <w:t xml:space="preserve">Loading the dataset and </w:t>
-      </w:r>
-      <w:proofErr w:type="spellStart"/>
-      <w:r>
-        <w:t>itemsets</w:t>
-      </w:r>
-      <w:proofErr w:type="spellEnd"/>
-      <w:r>
-        <w:t xml:space="preserve"> from CSV files.</w:t>
+        <w:ind w:right="0"/>
+      </w:pPr>
+      <w:r>
+        <w:t>The dataset</w:t>
+      </w:r>
+      <w:r>
+        <w:t>s</w:t>
+      </w:r>
+      <w:r>
+        <w:t xml:space="preserve"> are loaded from CSV files.</w:t>
       </w:r>
     </w:p>
     <w:p>
       <w:pPr>
         <w:numPr>
           <w:ilvl w:val="0"/>
-          <w:numId w:val="1"/>
+          <w:numId w:val="2"/>
         </w:numPr>
-        <w:spacing w:after="7"/>
-        <w:ind w:right="0" w:hanging="360"/>
-      </w:pPr>
-      <w:r>
-        <w:t>Preprocessing the dataset to ensure item order and uniqueness.</w:t>
+        <w:ind w:right="0"/>
+      </w:pPr>
+      <w:r>
+        <w:t>Preserving item uniqueness and order by preprocessing the collection</w:t>
+      </w:r>
+      <w:r>
+        <w:t>.</w:t>
       </w:r>
     </w:p>
     <w:p>
       <w:pPr>
         <w:numPr>
           <w:ilvl w:val="0"/>
-          <w:numId w:val="1"/>
+          <w:numId w:val="2"/>
         </w:numPr>
-        <w:spacing w:after="7"/>
-        <w:ind w:right="0" w:hanging="360"/>
-      </w:pPr>
-      <w:r>
-        <w:t>Collecting user input for minimum support and confidence thresholds.</w:t>
+        <w:ind w:right="0"/>
+      </w:pPr>
+      <w:r>
+        <w:t>Obtaining user feedback to determine confidence and minimal support thresholds</w:t>
+      </w:r>
+      <w:r>
+        <w:t>.</w:t>
       </w:r>
     </w:p>
     <w:p>
       <w:pPr>
         <w:numPr>
           <w:ilvl w:val="0"/>
-          <w:numId w:val="1"/>
+          <w:numId w:val="2"/>
         </w:numPr>
-        <w:ind w:right="0" w:hanging="360"/>
-      </w:pPr>
-      <w:r>
-        <w:t xml:space="preserve">Iteratively generating candidate </w:t>
+        <w:ind w:right="0"/>
+      </w:pPr>
+      <w:r>
+        <w:lastRenderedPageBreak/>
+        <w:t xml:space="preserve">Candidate item sets are iteratively generated and often updated using the </w:t>
+      </w:r>
+      <w:r>
+        <w:t xml:space="preserve">brute force, </w:t>
       </w:r>
       <w:proofErr w:type="spellStart"/>
       <w:r>
+        <w:t>Apriori</w:t>
+      </w:r>
+      <w:proofErr w:type="spellEnd"/>
+      <w:r>
+        <w:t xml:space="preserve">, and FP Growth </w:t>
+      </w:r>
+      <w:r>
+        <w:t>algorithm</w:t>
+      </w:r>
+      <w:r>
+        <w:t>s</w:t>
+      </w:r>
+      <w:r>
+        <w:t>.</w:t>
+      </w:r>
+    </w:p>
+    <w:p>
+      <w:pPr>
+        <w:spacing w:after="314" w:line="259" w:lineRule="auto"/>
+        <w:ind w:left="-5" w:right="0"/>
+        <w:jc w:val="left"/>
+      </w:pPr>
+      <w:r>
+        <w:rPr>
+          <w:b/>
+        </w:rPr>
+        <w:t>Core Concepts and Principles:</w:t>
+      </w:r>
+    </w:p>
+    <w:p>
+      <w:pPr>
+        <w:spacing w:after="11" w:line="259" w:lineRule="auto"/>
+        <w:ind w:left="-5" w:right="0"/>
+        <w:jc w:val="left"/>
+      </w:pPr>
+      <w:r>
+        <w:rPr>
+          <w:b/>
+        </w:rPr>
+        <w:t>Frequent Itemset Discovery:</w:t>
+      </w:r>
+    </w:p>
+    <w:p>
+      <w:pPr>
+        <w:ind w:left="0" w:right="0" w:firstLine="0"/>
+      </w:pPr>
+      <w:r>
+        <w:t xml:space="preserve">The brute force algorithm, </w:t>
+      </w:r>
+      <w:proofErr w:type="spellStart"/>
+      <w:r>
+        <w:t>Apriori</w:t>
+      </w:r>
+      <w:proofErr w:type="spellEnd"/>
+      <w:r>
+        <w:t xml:space="preserve">, and FP Growth algorithms are algorithms to find frequent </w:t>
+      </w:r>
+      <w:proofErr w:type="spellStart"/>
+      <w:r>
         <w:t>itemsets</w:t>
       </w:r>
       <w:proofErr w:type="spellEnd"/>
       <w:r>
-        <w:t xml:space="preserve"> and updating frequent </w:t>
+        <w:t xml:space="preserve"> from a transactional dataset. These </w:t>
       </w:r>
       <w:proofErr w:type="spellStart"/>
       <w:r>
@@ -519,20 +594,356 @@
       </w:r>
       <w:proofErr w:type="spellEnd"/>
       <w:r>
-        <w:t xml:space="preserve"> using the </w:t>
+        <w:t xml:space="preserve"> represent items that are frequently purchased and </w:t>
+      </w:r>
+      <w:r>
+        <w:t>have an association</w:t>
+      </w:r>
+      <w:r>
+        <w:t xml:space="preserve"> with each other. They help to recognize patterns in consumer preferences and behaviors.</w:t>
+      </w:r>
+    </w:p>
+    <w:p>
+      <w:pPr>
+        <w:spacing w:after="11" w:line="259" w:lineRule="auto"/>
+        <w:ind w:left="-5" w:right="0"/>
+        <w:jc w:val="left"/>
+      </w:pPr>
+      <w:r>
+        <w:rPr>
+          <w:b/>
+        </w:rPr>
+        <w:t>Support and Confidence:</w:t>
+      </w:r>
+    </w:p>
+    <w:p>
+      <w:pPr>
+        <w:ind w:left="-5" w:right="0"/>
+      </w:pPr>
+      <w:r>
+        <w:t>Two key metrics in data mining are support and confidence. Support measures how frequently an item or itemset occurs, while confidence assesses the likelihood of items being purchased together. These metrics guide our analysis.</w:t>
+      </w:r>
+    </w:p>
+    <w:p>
+      <w:pPr>
+        <w:spacing w:after="11" w:line="259" w:lineRule="auto"/>
+        <w:ind w:left="-5" w:right="0"/>
+        <w:jc w:val="left"/>
+      </w:pPr>
+      <w:r>
+        <w:rPr>
+          <w:b/>
+        </w:rPr>
+        <w:t>Association Rules:</w:t>
+      </w:r>
+    </w:p>
+    <w:p>
+      <w:pPr>
+        <w:ind w:left="-5" w:right="0"/>
+      </w:pPr>
+      <w:r>
+        <w:t>By determining strong association rules, I identify which items are commonly purchased together. These rules are instrumental for optimizing sales strategies, such as recommendations.</w:t>
+      </w:r>
+    </w:p>
+    <w:p>
+      <w:pPr>
+        <w:spacing w:after="311" w:line="259" w:lineRule="auto"/>
+        <w:ind w:left="-5" w:right="0"/>
+        <w:jc w:val="left"/>
+      </w:pPr>
+      <w:r>
+        <w:rPr>
+          <w:b/>
+        </w:rPr>
+        <w:t>Project Workflow:</w:t>
+      </w:r>
+    </w:p>
+    <w:p>
+      <w:pPr>
+        <w:ind w:left="-5" w:right="0"/>
+      </w:pPr>
+      <w:r>
+        <w:t xml:space="preserve">This project follows a structured methodology with several </w:t>
+      </w:r>
+    </w:p>
+    <w:p>
+      <w:pPr>
+        <w:spacing w:after="11" w:line="259" w:lineRule="auto"/>
+        <w:ind w:left="-5" w:right="0"/>
+        <w:jc w:val="left"/>
+      </w:pPr>
+      <w:r>
+        <w:rPr>
+          <w:b/>
+        </w:rPr>
+        <w:t>Data Loading and Preprocessing:</w:t>
+      </w:r>
+    </w:p>
+    <w:p>
+      <w:pPr>
+        <w:ind w:left="-5" w:right="0"/>
+      </w:pPr>
+      <w:r>
+        <w:t>Initially the transactional data is loaded in from a user selected retail store dataset. Every transaction consists of the items that one customer has bought in a transaction.</w:t>
+      </w:r>
+    </w:p>
+    <w:p>
+      <w:pPr>
+        <w:spacing w:after="11" w:line="259" w:lineRule="auto"/>
+        <w:ind w:left="-5" w:right="0"/>
+        <w:jc w:val="left"/>
+      </w:pPr>
+      <w:r>
+        <w:rPr>
+          <w:b/>
+        </w:rPr>
+        <w:t>Determination of Minimum Support and Confidence:</w:t>
+      </w:r>
+    </w:p>
+    <w:p>
+      <w:pPr>
+        <w:ind w:left="-5" w:right="0"/>
+      </w:pPr>
+      <w:r>
+        <w:t>The user is prompted to give input regarding the minimum support and confidence values to only produce significant patterns.</w:t>
+      </w:r>
+    </w:p>
+    <w:p>
+      <w:pPr>
+        <w:spacing w:after="11" w:line="259" w:lineRule="auto"/>
+        <w:ind w:left="-5" w:right="0"/>
+        <w:jc w:val="left"/>
+      </w:pPr>
+      <w:r>
+        <w:rPr>
+          <w:b/>
+        </w:rPr>
+        <w:t xml:space="preserve">Iteration Through all the Possible </w:t>
       </w:r>
       <w:proofErr w:type="spellStart"/>
       <w:r>
+        <w:rPr>
+          <w:b/>
+        </w:rPr>
+        <w:t>Itemsets</w:t>
+      </w:r>
+      <w:proofErr w:type="spellEnd"/>
+      <w:r>
+        <w:rPr>
+          <w:b/>
+        </w:rPr>
+        <w:t>:</w:t>
+      </w:r>
+    </w:p>
+    <w:p>
+      <w:pPr>
+        <w:ind w:left="-5" w:right="0"/>
+      </w:pPr>
+      <w:r>
+        <w:t>The brute force algorithm entails generating a set of candidate k-</w:t>
+      </w:r>
+      <w:proofErr w:type="spellStart"/>
+      <w:r>
+        <w:t>itemsets</w:t>
+      </w:r>
+      <w:proofErr w:type="spellEnd"/>
+      <w:r>
+        <w:t xml:space="preserve"> which is the set of all possible k length combinations of items. K iteratively gets larger, starting at 1 until none of the k length </w:t>
+      </w:r>
+      <w:proofErr w:type="spellStart"/>
+      <w:r>
+        <w:t>itemsets</w:t>
+      </w:r>
+      <w:proofErr w:type="spellEnd"/>
+      <w:r>
+        <w:t xml:space="preserve"> are frequent.</w:t>
+      </w:r>
+    </w:p>
+    <w:p>
+      <w:pPr>
+        <w:spacing w:after="11" w:line="259" w:lineRule="auto"/>
+        <w:ind w:left="-5" w:right="0"/>
+        <w:jc w:val="left"/>
+      </w:pPr>
+      <w:r>
+        <w:rPr>
+          <w:b/>
+        </w:rPr>
+        <w:t>Support Count Calculation:</w:t>
+      </w:r>
+    </w:p>
+    <w:p>
+      <w:pPr>
+        <w:ind w:left="-5" w:right="0"/>
+      </w:pPr>
+      <w:r>
+        <w:t xml:space="preserve">We determine the support of each potential itemset by calculating the number of transactions that contain the itemset. While some </w:t>
+      </w:r>
+      <w:proofErr w:type="spellStart"/>
+      <w:r>
+        <w:t>itemsets</w:t>
+      </w:r>
+      <w:proofErr w:type="spellEnd"/>
+      <w:r>
+        <w:t xml:space="preserve"> are </w:t>
+      </w:r>
+      <w:r>
+        <w:t>discarded</w:t>
+      </w:r>
+      <w:r>
+        <w:t xml:space="preserve">, those that fulfill the </w:t>
+      </w:r>
+      <w:r>
+        <w:t>minimum</w:t>
+      </w:r>
+      <w:r>
+        <w:t xml:space="preserve"> support criterion are kept.</w:t>
+      </w:r>
+    </w:p>
+    <w:p>
+      <w:pPr>
+        <w:spacing w:after="11" w:line="259" w:lineRule="auto"/>
+        <w:ind w:left="-5" w:right="0"/>
+        <w:jc w:val="left"/>
+      </w:pPr>
+      <w:r>
+        <w:rPr>
+          <w:b/>
+        </w:rPr>
+        <w:t>Confidence Calculation:</w:t>
+      </w:r>
+    </w:p>
+    <w:p>
+      <w:pPr>
+        <w:ind w:left="-5" w:right="0"/>
+      </w:pPr>
+      <w:r>
+        <w:t xml:space="preserve">We assess the degree of </w:t>
+      </w:r>
+      <w:r>
+        <w:t>association</w:t>
+      </w:r>
+      <w:r>
+        <w:t xml:space="preserve"> between </w:t>
+      </w:r>
+      <w:proofErr w:type="spellStart"/>
+      <w:r>
+        <w:t>itemsets</w:t>
+      </w:r>
+      <w:proofErr w:type="spellEnd"/>
+      <w:r>
+        <w:t xml:space="preserve"> </w:t>
+      </w:r>
+      <w:r>
+        <w:t xml:space="preserve">by calculating the confidence of association rules. Carefully comparing the support values for individual products and </w:t>
+      </w:r>
+      <w:proofErr w:type="spellStart"/>
+      <w:r>
+        <w:t>itemsets</w:t>
+      </w:r>
+      <w:proofErr w:type="spellEnd"/>
+      <w:r>
+        <w:t xml:space="preserve"> is necessary in this stage.</w:t>
+      </w:r>
+    </w:p>
+    <w:p>
+      <w:pPr>
+        <w:spacing w:after="11" w:line="259" w:lineRule="auto"/>
+        <w:ind w:left="-5" w:right="0"/>
+        <w:jc w:val="left"/>
+      </w:pPr>
+      <w:r>
+        <w:rPr>
+          <w:b/>
+        </w:rPr>
+        <w:t>Association Rule Generation:</w:t>
+      </w:r>
+    </w:p>
+    <w:p>
+      <w:pPr>
+        <w:ind w:left="-5" w:right="0"/>
+      </w:pPr>
+      <w:r>
+        <w:lastRenderedPageBreak/>
+        <w:t>Association rules that meet the standards for minimal confidence and minimum support are extracted. These guidelines provide insightful information about which products are frequently bought together.</w:t>
+      </w:r>
+    </w:p>
+    <w:p>
+      <w:pPr>
+        <w:spacing w:after="11" w:line="259" w:lineRule="auto"/>
+        <w:ind w:left="-5" w:right="0"/>
+        <w:jc w:val="left"/>
+      </w:pPr>
+      <w:r>
+        <w:rPr>
+          <w:b/>
+        </w:rPr>
+        <w:t>Results and Evaluation:</w:t>
+      </w:r>
+    </w:p>
+    <w:p>
+      <w:pPr>
+        <w:spacing w:after="278"/>
+        <w:ind w:left="-5" w:right="0"/>
+      </w:pPr>
+      <w:r>
+        <w:t xml:space="preserve">The brute force method is evaluated for its effectiveness and efficiency compared to the </w:t>
+      </w:r>
+      <w:proofErr w:type="spellStart"/>
+      <w:r>
         <w:t>Apriori</w:t>
       </w:r>
       <w:proofErr w:type="spellEnd"/>
       <w:r>
-        <w:t xml:space="preserve"> algorithm, which employs a brute force approach by considering all possible combinations of items.</w:t>
-      </w:r>
-    </w:p>
-    <w:p>
-      <w:pPr>
-        <w:spacing w:after="314" w:line="259" w:lineRule="auto"/>
+        <w:t xml:space="preserve"> and FP Growth algorithm implemented in the </w:t>
+      </w:r>
+      <w:proofErr w:type="spellStart"/>
+      <w:r>
+        <w:t>mlxtend</w:t>
+      </w:r>
+      <w:proofErr w:type="spellEnd"/>
+      <w:r>
+        <w:t xml:space="preserve"> python library. The runtime of the brute force algorithm is compared to these two algorithms, measured through a python library called </w:t>
+      </w:r>
+      <w:proofErr w:type="spellStart"/>
+      <w:r>
+        <w:t>timeit</w:t>
+      </w:r>
+      <w:proofErr w:type="spellEnd"/>
+      <w:r>
+        <w:t xml:space="preserve">. It should be noted that in timing the algorithms, the </w:t>
+      </w:r>
+      <w:proofErr w:type="spellStart"/>
+      <w:r>
+        <w:t>Apriori</w:t>
+      </w:r>
+      <w:proofErr w:type="spellEnd"/>
+      <w:r>
+        <w:t xml:space="preserve"> and FP growth algorithms use a function from </w:t>
+      </w:r>
+      <w:proofErr w:type="spellStart"/>
+      <w:r>
+        <w:t>mlxtend</w:t>
+      </w:r>
+      <w:proofErr w:type="spellEnd"/>
+      <w:r>
+        <w:t xml:space="preserve"> to </w:t>
+      </w:r>
+      <w:r>
+        <w:t xml:space="preserve">generate the association rules from the input frequent </w:t>
+      </w:r>
+      <w:proofErr w:type="spellStart"/>
+      <w:r>
+        <w:t>itemsets</w:t>
+      </w:r>
+      <w:proofErr w:type="spellEnd"/>
+      <w:r>
+        <w:t xml:space="preserve"> while the brute force algorithm uses a different function to do this. Their runtimes are quite similar so it does not affect the results very much however should still be noted.</w:t>
+      </w:r>
+    </w:p>
+    <w:p>
+      <w:pPr>
+        <w:spacing w:after="305" w:line="259" w:lineRule="auto"/>
         <w:ind w:left="-5" w:right="0"/>
         <w:jc w:val="left"/>
       </w:pPr>
@@ -540,29 +951,16 @@
         <w:rPr>
           <w:b/>
         </w:rPr>
-        <w:lastRenderedPageBreak/>
-        <w:t>Core Concepts and Principles:</w:t>
-      </w:r>
-    </w:p>
-    <w:p>
-      <w:pPr>
-        <w:spacing w:after="11" w:line="259" w:lineRule="auto"/>
-        <w:ind w:left="-5" w:right="0"/>
-        <w:jc w:val="left"/>
-      </w:pPr>
-      <w:r>
-        <w:rPr>
-          <w:b/>
-        </w:rPr>
-        <w:t>Frequent Itemset Discovery:</w:t>
-      </w:r>
-    </w:p>
-    <w:p>
-      <w:pPr>
-        <w:ind w:left="-5" w:right="0"/>
-      </w:pPr>
-      <w:r>
-        <w:t xml:space="preserve">The </w:t>
+        <w:t>Conclusion:</w:t>
+      </w:r>
+    </w:p>
+    <w:p>
+      <w:pPr>
+        <w:spacing w:after="707"/>
+        <w:ind w:left="-5" w:right="0"/>
+      </w:pPr>
+      <w:r>
+        <w:t xml:space="preserve">In summary, our effort shows how data mining ideas, tenets, and techniques can be used. Using retail transaction data, we successfully applied the </w:t>
       </w:r>
       <w:proofErr w:type="spellStart"/>
       <w:r>
@@ -570,335 +968,7 @@
       </w:r>
       <w:proofErr w:type="spellEnd"/>
       <w:r>
-        <w:t xml:space="preserve"> Algorithm revolves around discovering frequent </w:t>
-      </w:r>
-      <w:proofErr w:type="spellStart"/>
-      <w:r>
-        <w:t>itemsets</w:t>
-      </w:r>
-      <w:proofErr w:type="spellEnd"/>
-      <w:r>
-        <w:t xml:space="preserve">, i.e., sets of items that frequently co-occur in transactions. These </w:t>
-      </w:r>
-      <w:proofErr w:type="spellStart"/>
-      <w:r>
-        <w:t>itemsets</w:t>
-      </w:r>
-      <w:proofErr w:type="spellEnd"/>
-      <w:r>
-        <w:t xml:space="preserve"> provide insights into customer purchase behavior and preferences.</w:t>
-      </w:r>
-    </w:p>
-    <w:p>
-      <w:pPr>
-        <w:spacing w:after="11" w:line="259" w:lineRule="auto"/>
-        <w:ind w:left="-5" w:right="0"/>
-        <w:jc w:val="left"/>
-      </w:pPr>
-      <w:r>
-        <w:rPr>
-          <w:b/>
-        </w:rPr>
-        <w:t>Support and Confidence:</w:t>
-      </w:r>
-    </w:p>
-    <w:p>
-      <w:pPr>
-        <w:ind w:left="-5" w:right="0"/>
-      </w:pPr>
-      <w:r>
-        <w:t>Two key metrics in data mining are support and confidence. Support measures how frequently an item or itemset occurs, while confidence assesses the likelihood of items being purchased together. These metrics guide our analysis.</w:t>
-      </w:r>
-    </w:p>
-    <w:p>
-      <w:pPr>
-        <w:spacing w:after="11" w:line="259" w:lineRule="auto"/>
-        <w:ind w:left="-5" w:right="0"/>
-        <w:jc w:val="left"/>
-      </w:pPr>
-      <w:r>
-        <w:rPr>
-          <w:b/>
-        </w:rPr>
-        <w:t>Association Rules:</w:t>
-      </w:r>
-    </w:p>
-    <w:p>
-      <w:pPr>
-        <w:ind w:left="-5" w:right="0"/>
-      </w:pPr>
-      <w:r>
-        <w:t>By determining strong association rules, I identify which items are commonly purchased together. These rules are instrumental for optimizing sales strategies, such as recommendations.</w:t>
-      </w:r>
-    </w:p>
-    <w:p>
-      <w:pPr>
-        <w:spacing w:after="311" w:line="259" w:lineRule="auto"/>
-        <w:ind w:left="-5" w:right="0"/>
-        <w:jc w:val="left"/>
-      </w:pPr>
-      <w:r>
-        <w:rPr>
-          <w:b/>
-        </w:rPr>
-        <w:t>Project Workflow:</w:t>
-      </w:r>
-    </w:p>
-    <w:p>
-      <w:pPr>
-        <w:ind w:left="-5" w:right="0"/>
-      </w:pPr>
-      <w:r>
-        <w:t xml:space="preserve">Our project follows a structured workflow involving various stages and the application of the </w:t>
-      </w:r>
-      <w:proofErr w:type="spellStart"/>
-      <w:r>
-        <w:t>Apriori</w:t>
-      </w:r>
-      <w:proofErr w:type="spellEnd"/>
-      <w:r>
-        <w:t xml:space="preserve"> Algorithm:</w:t>
-      </w:r>
-    </w:p>
-    <w:p>
-      <w:pPr>
-        <w:spacing w:after="11" w:line="259" w:lineRule="auto"/>
-        <w:ind w:left="-5" w:right="0"/>
-        <w:jc w:val="left"/>
-      </w:pPr>
-      <w:r>
-        <w:rPr>
-          <w:b/>
-        </w:rPr>
-        <w:t>Data Loading and Preprocessing:</w:t>
-      </w:r>
-    </w:p>
-    <w:p>
-      <w:pPr>
-        <w:ind w:left="-5" w:right="0"/>
-      </w:pPr>
-      <w:r>
-        <w:t>We begin by loading transaction data from a retail store dataset. Each transaction consists of a list of items bought by a customer. To ensure data accuracy, we preprocess the dataset, filtering unique items and sorting them based on a predefined order.</w:t>
-      </w:r>
-    </w:p>
-    <w:p>
-      <w:pPr>
-        <w:spacing w:after="11" w:line="259" w:lineRule="auto"/>
-        <w:ind w:left="-5" w:right="0"/>
-        <w:jc w:val="left"/>
-      </w:pPr>
-      <w:r>
-        <w:rPr>
-          <w:b/>
-        </w:rPr>
-        <w:t>Determination of Minimum Support and Confidence:</w:t>
-      </w:r>
-    </w:p>
-    <w:p>
-      <w:pPr>
-        <w:ind w:left="-5" w:right="0"/>
-      </w:pPr>
-      <w:r>
-        <w:t>User input is crucial in data mining. We collect the user's preferences for minimum support and confidence levels to filter out less significant patterns.</w:t>
-      </w:r>
-    </w:p>
-    <w:p>
-      <w:pPr>
-        <w:spacing w:after="11" w:line="259" w:lineRule="auto"/>
-        <w:ind w:left="-5" w:right="0"/>
-        <w:jc w:val="left"/>
-      </w:pPr>
-      <w:r>
-        <w:rPr>
-          <w:b/>
-        </w:rPr>
-        <w:t xml:space="preserve">Iteration Through Candidate </w:t>
-      </w:r>
-      <w:proofErr w:type="spellStart"/>
-      <w:r>
-        <w:rPr>
-          <w:b/>
-        </w:rPr>
-        <w:t>Itemsets</w:t>
-      </w:r>
-      <w:proofErr w:type="spellEnd"/>
-      <w:r>
-        <w:rPr>
-          <w:b/>
-        </w:rPr>
-        <w:t>:</w:t>
-      </w:r>
-    </w:p>
-    <w:p>
-      <w:pPr>
-        <w:ind w:left="-5" w:right="0"/>
-      </w:pPr>
-      <w:r>
-        <w:t xml:space="preserve">The iterative application of the </w:t>
-      </w:r>
-      <w:proofErr w:type="spellStart"/>
-      <w:r>
-        <w:t>Apriori</w:t>
-      </w:r>
-      <w:proofErr w:type="spellEnd"/>
-      <w:r>
-        <w:t xml:space="preserve"> Algorithm involves generating candidate </w:t>
-      </w:r>
-      <w:proofErr w:type="spellStart"/>
-      <w:r>
-        <w:t>itemsets</w:t>
-      </w:r>
-      <w:proofErr w:type="spellEnd"/>
-      <w:r>
-        <w:t xml:space="preserve"> of increasing sizes. We start with single items (itemset size K = 1) and proceed to K = 2, K = 3, and so on. This iterative process involves a "brute force" method of generating all possible itemset combinations.</w:t>
-      </w:r>
-    </w:p>
-    <w:p>
-      <w:pPr>
-        <w:spacing w:after="11" w:line="259" w:lineRule="auto"/>
-        <w:ind w:left="-5" w:right="0"/>
-        <w:jc w:val="left"/>
-      </w:pPr>
-      <w:r>
-        <w:rPr>
-          <w:b/>
-        </w:rPr>
-        <w:t>Support Count Calculation:</w:t>
-      </w:r>
-    </w:p>
-    <w:p>
-      <w:pPr>
-        <w:ind w:left="-5" w:right="0"/>
-      </w:pPr>
-      <w:r>
-        <w:t xml:space="preserve">For each candidate itemset, we calculate its support by counting how many transactions contain the itemset. </w:t>
-      </w:r>
-      <w:proofErr w:type="spellStart"/>
-      <w:r>
-        <w:t>Itemsets</w:t>
-      </w:r>
-      <w:proofErr w:type="spellEnd"/>
-      <w:r>
-        <w:t xml:space="preserve"> that meet the minimum support threshold are retained, while others are discarded.</w:t>
-      </w:r>
-    </w:p>
-    <w:p>
-      <w:pPr>
-        <w:spacing w:after="11" w:line="259" w:lineRule="auto"/>
-        <w:ind w:left="-5" w:right="0"/>
-        <w:jc w:val="left"/>
-      </w:pPr>
-      <w:r>
-        <w:rPr>
-          <w:b/>
-        </w:rPr>
-        <w:t>Confidence Calculation:</w:t>
-      </w:r>
-    </w:p>
-    <w:p>
-      <w:pPr>
-        <w:ind w:left="-5" w:right="0"/>
-      </w:pPr>
-      <w:r>
-        <w:t xml:space="preserve">We evaluate the confidence of association rules, indicating the strength of associations between items. This step requires careful comparison of support values for individual items and </w:t>
-      </w:r>
-      <w:proofErr w:type="spellStart"/>
-      <w:r>
-        <w:t>itemsets</w:t>
-      </w:r>
-      <w:proofErr w:type="spellEnd"/>
-      <w:r>
-        <w:t>.</w:t>
-      </w:r>
-    </w:p>
-    <w:p>
-      <w:pPr>
-        <w:spacing w:after="11" w:line="259" w:lineRule="auto"/>
-        <w:ind w:left="-5" w:right="0"/>
-        <w:jc w:val="left"/>
-      </w:pPr>
-      <w:r>
-        <w:rPr>
-          <w:b/>
-        </w:rPr>
-        <w:t>Association Rule Generation:</w:t>
-      </w:r>
-    </w:p>
-    <w:p>
-      <w:pPr>
-        <w:ind w:left="-5" w:right="0"/>
-      </w:pPr>
-      <w:r>
-        <w:t>Association rules that satisfy both the minimum support and minimum confidence requirements are extracted. These rules reveal valuable insights into which items are often purchased together.</w:t>
-      </w:r>
-    </w:p>
-    <w:p>
-      <w:pPr>
-        <w:spacing w:after="11" w:line="259" w:lineRule="auto"/>
-        <w:ind w:left="-5" w:right="0"/>
-        <w:jc w:val="left"/>
-      </w:pPr>
-      <w:r>
-        <w:rPr>
-          <w:b/>
-        </w:rPr>
-        <w:t>Results and Evaluation:</w:t>
-      </w:r>
-    </w:p>
-    <w:p>
-      <w:pPr>
-        <w:spacing w:after="278"/>
-        <w:ind w:left="-5" w:right="0"/>
-      </w:pPr>
-      <w:r>
-        <w:lastRenderedPageBreak/>
-        <w:t xml:space="preserve">The project's effectiveness and efficiency are evaluated based on performance measures such as support, confidence, and the resulting association rules. We also compare our custom </w:t>
-      </w:r>
-      <w:proofErr w:type="spellStart"/>
-      <w:r>
-        <w:t>Apriori</w:t>
-      </w:r>
-      <w:proofErr w:type="spellEnd"/>
-      <w:r>
-        <w:t xml:space="preserve"> Algorithm implementation with the </w:t>
-      </w:r>
-      <w:proofErr w:type="spellStart"/>
-      <w:r>
-        <w:t>Apriori</w:t>
-      </w:r>
-      <w:proofErr w:type="spellEnd"/>
-      <w:r>
-        <w:t xml:space="preserve"> library to assess its reliability.</w:t>
-      </w:r>
-    </w:p>
-    <w:p>
-      <w:pPr>
-        <w:spacing w:after="305" w:line="259" w:lineRule="auto"/>
-        <w:ind w:left="-5" w:right="0"/>
-        <w:jc w:val="left"/>
-      </w:pPr>
-      <w:r>
-        <w:rPr>
-          <w:b/>
-        </w:rPr>
-        <w:t>Conclusion:</w:t>
-      </w:r>
-    </w:p>
-    <w:p>
-      <w:pPr>
-        <w:spacing w:after="707"/>
-        <w:ind w:left="-5" w:right="0"/>
-      </w:pPr>
-      <w:r>
-        <w:t xml:space="preserve">In conclusion, our project demonstrates the application of data mining concepts, principles, and methods. We successfully implemented the </w:t>
-      </w:r>
-      <w:proofErr w:type="spellStart"/>
-      <w:r>
-        <w:t>Apriori</w:t>
-      </w:r>
-      <w:proofErr w:type="spellEnd"/>
-      <w:r>
-        <w:t xml:space="preserve"> Algorithm to extract meaningful association rules from retail transaction data. The iterative, "brute force" approach, custom algorithm design, and adherence to user-defined parameters exemplify the power of data mining in revealing valuable patterns for decision-making in the retail industry.</w:t>
+        <w:t xml:space="preserve"> Algorithm to derive significant association rules. The customization of algorithms, iterative "brute force" methodology, and strict adherence to user-specified criteria demonstrate the effectiveness of data mining in identifying significant patterns that support retail industry decision-making.</w:t>
       </w:r>
     </w:p>
     <w:p>
@@ -1015,134 +1085,15 @@
         <w:ind w:left="-5" w:right="0"/>
       </w:pPr>
       <w:r>
-        <w:t>Here are what the csv files (This program takes in two separate csv files: Item Names &amp; Transactions).</w:t>
-      </w:r>
-    </w:p>
-    <w:p>
-      <w:pPr>
-        <w:ind w:left="-5" w:right="0"/>
-      </w:pPr>
-      <w:r>
-        <w:t xml:space="preserve">Figure </w:t>
-      </w:r>
-      <w:proofErr w:type="gramStart"/>
-      <w:r>
-        <w:t>1 :</w:t>
-      </w:r>
-      <w:proofErr w:type="gramEnd"/>
-      <w:r>
-        <w:t xml:space="preserve"> Nike Item Names CSV file</w:t>
-      </w:r>
-    </w:p>
-    <w:p>
-      <w:pPr>
-        <w:spacing w:after="1009"/>
-        <w:ind w:left="-5" w:right="0"/>
-      </w:pPr>
-      <w:r>
-        <w:t xml:space="preserve">Figure </w:t>
-      </w:r>
-      <w:proofErr w:type="gramStart"/>
-      <w:r>
-        <w:t>2 :</w:t>
-      </w:r>
-      <w:proofErr w:type="gramEnd"/>
-      <w:r>
-        <w:t xml:space="preserve"> Nike Transactions CSV file</w:t>
-      </w:r>
-    </w:p>
-    <w:p>
-      <w:pPr>
-        <w:spacing w:after="0" w:line="259" w:lineRule="auto"/>
-        <w:ind w:left="-255" w:right="-1017" w:firstLine="0"/>
-        <w:jc w:val="left"/>
-      </w:pPr>
-      <w:r>
-        <w:rPr>
-          <w:rFonts w:ascii="Calibri" w:eastAsia="Calibri" w:hAnsi="Calibri" w:cs="Calibri"/>
-          <w:noProof/>
-        </w:rPr>
-        <mc:AlternateContent>
-          <mc:Choice Requires="wpg">
-            <w:drawing>
-              <wp:inline distT="0" distB="0" distL="0" distR="0" wp14:anchorId="192C52E6" wp14:editId="5474EFDC">
-                <wp:extent cx="6753225" cy="4086225"/>
-                <wp:effectExtent l="0" t="0" r="0" b="0"/>
-                <wp:docPr id="5346" name="Group 5346"/>
-                <wp:cNvGraphicFramePr/>
-                <a:graphic xmlns:a="http://schemas.openxmlformats.org/drawingml/2006/main">
-                  <a:graphicData uri="http://schemas.microsoft.com/office/word/2010/wordprocessingGroup">
-                    <wpg:wgp>
-                      <wpg:cNvGrpSpPr/>
-                      <wpg:grpSpPr>
-                        <a:xfrm>
-                          <a:off x="0" y="0"/>
-                          <a:ext cx="6753225" cy="4086225"/>
-                          <a:chOff x="0" y="0"/>
-                          <a:chExt cx="6753225" cy="4086225"/>
-                        </a:xfrm>
-                      </wpg:grpSpPr>
-                      <pic:pic xmlns:pic="http://schemas.openxmlformats.org/drawingml/2006/picture">
-                        <pic:nvPicPr>
-                          <pic:cNvPr id="427" name="Picture 427"/>
-                          <pic:cNvPicPr/>
-                        </pic:nvPicPr>
-                        <pic:blipFill>
-                          <a:blip r:embed="rId6"/>
-                          <a:stretch>
-                            <a:fillRect/>
-                          </a:stretch>
-                        </pic:blipFill>
-                        <pic:spPr>
-                          <a:xfrm>
-                            <a:off x="0" y="0"/>
-                            <a:ext cx="1266825" cy="4086225"/>
-                          </a:xfrm>
-                          <a:prstGeom prst="rect">
-                            <a:avLst/>
-                          </a:prstGeom>
-                        </pic:spPr>
-                      </pic:pic>
-                      <pic:pic xmlns:pic="http://schemas.openxmlformats.org/drawingml/2006/picture">
-                        <pic:nvPicPr>
-                          <pic:cNvPr id="559" name="Picture 559"/>
-                          <pic:cNvPicPr/>
-                        </pic:nvPicPr>
-                        <pic:blipFill>
-                          <a:blip r:embed="rId7"/>
-                          <a:stretch>
-                            <a:fillRect/>
-                          </a:stretch>
-                        </pic:blipFill>
-                        <pic:spPr>
-                          <a:xfrm>
-                            <a:off x="1228725" y="95250"/>
-                            <a:ext cx="5524500" cy="3571875"/>
-                          </a:xfrm>
-                          <a:prstGeom prst="rect">
-                            <a:avLst/>
-                          </a:prstGeom>
-                        </pic:spPr>
-                      </pic:pic>
-                    </wpg:wgp>
-                  </a:graphicData>
-                </a:graphic>
-              </wp:inline>
-            </w:drawing>
-          </mc:Choice>
-          <mc:Fallback xmlns:a="http://schemas.openxmlformats.org/drawingml/2006/main">
-            <w:pict>
-              <v:group id="Group 5346" style="width:531.75pt;height:321.75pt;mso-position-horizontal-relative:char;mso-position-vertical-relative:line" coordsize="67532,40862">
-                <v:shape id="Picture 427" style="position:absolute;width:12668;height:40862;left:0;top:0;" filled="f">
-                  <v:imagedata r:id="rId8"/>
-                </v:shape>
-                <v:shape id="Picture 559" style="position:absolute;width:55245;height:35718;left:12287;top:952;" filled="f">
-                  <v:imagedata r:id="rId9"/>
-                </v:shape>
-              </v:group>
-            </w:pict>
-          </mc:Fallback>
-        </mc:AlternateContent>
+        <w:t>The first part of my program generates the csv files.</w:t>
+      </w:r>
+    </w:p>
+    <w:p>
+      <w:pPr>
+        <w:ind w:left="-5" w:right="0"/>
+      </w:pPr>
+      <w:r>
+        <w:t>Here is the code that generates the csv files.</w:t>
       </w:r>
     </w:p>
     <w:p>
@@ -1151,47 +1102,223 @@
       </w:pPr>
       <w:r>
         <w:lastRenderedPageBreak/>
-        <w:t>Below are screenshots of the code from python file:</w:t>
-      </w:r>
-    </w:p>
-    <w:p>
-      <w:pPr>
-        <w:spacing w:after="38"/>
-        <w:ind w:left="-5" w:right="0"/>
-      </w:pPr>
-      <w:r>
-        <w:t xml:space="preserve">Prompts to choose which store you want. We first </w:t>
-      </w:r>
-      <w:proofErr w:type="gramStart"/>
-      <w:r>
-        <w:t>have to</w:t>
-      </w:r>
-      <w:proofErr w:type="gramEnd"/>
-      <w:r>
-        <w:t xml:space="preserve"> read in the csv files and make sure that the inputs received from the user are valid</w:t>
-      </w:r>
-    </w:p>
-    <w:p>
-      <w:pPr>
-        <w:spacing w:after="378" w:line="259" w:lineRule="auto"/>
-        <w:ind w:left="30" w:right="-27" w:firstLine="0"/>
-        <w:jc w:val="left"/>
-      </w:pPr>
-      <w:r>
-        <w:rPr>
-          <w:noProof/>
-        </w:rPr>
         <w:drawing>
-          <wp:inline distT="0" distB="0" distL="0" distR="0" wp14:anchorId="2522AE81" wp14:editId="3E8D4DB3">
-            <wp:extent cx="5943600" cy="4305300"/>
+          <wp:inline distT="0" distB="0" distL="0" distR="0" wp14:anchorId="0185800A" wp14:editId="7BAF68DD">
+            <wp:extent cx="5924145" cy="7697653"/>
             <wp:effectExtent l="0" t="0" r="0" b="0"/>
-            <wp:docPr id="609" name="Picture 609"/>
-            <wp:cNvGraphicFramePr/>
+            <wp:docPr id="1070595077" name="Picture 1" descr="A screenshot of a computer screen&#10;&#10;Description automatically generated"/>
+            <wp:cNvGraphicFramePr>
+              <a:graphicFrameLocks xmlns:a="http://schemas.openxmlformats.org/drawingml/2006/main" noChangeAspect="1"/>
+            </wp:cNvGraphicFramePr>
             <a:graphic xmlns:a="http://schemas.openxmlformats.org/drawingml/2006/main">
               <a:graphicData uri="http://schemas.openxmlformats.org/drawingml/2006/picture">
                 <pic:pic xmlns:pic="http://schemas.openxmlformats.org/drawingml/2006/picture">
                   <pic:nvPicPr>
-                    <pic:cNvPr id="609" name="Picture 609"/>
+                    <pic:cNvPr id="1070595077" name="Picture 1" descr="A screenshot of a computer screen&#10;&#10;Description automatically generated"/>
+                    <pic:cNvPicPr/>
+                  </pic:nvPicPr>
+                  <pic:blipFill>
+                    <a:blip r:embed="rId6"/>
+                    <a:stretch>
+                      <a:fillRect/>
+                    </a:stretch>
+                  </pic:blipFill>
+                  <pic:spPr>
+                    <a:xfrm>
+                      <a:off x="0" y="0"/>
+                      <a:ext cx="5959824" cy="7744014"/>
+                    </a:xfrm>
+                    <a:prstGeom prst="rect">
+                      <a:avLst/>
+                    </a:prstGeom>
+                  </pic:spPr>
+                </pic:pic>
+              </a:graphicData>
+            </a:graphic>
+          </wp:inline>
+        </w:drawing>
+      </w:r>
+    </w:p>
+    <w:p>
+      <w:pPr>
+        <w:ind w:left="-5" w:right="0"/>
+      </w:pPr>
+      <w:r>
+        <w:t>Here is what the CSV files look like</w:t>
+      </w:r>
+    </w:p>
+    <w:p>
+      <w:pPr>
+        <w:ind w:left="-5" w:right="0"/>
+      </w:pPr>
+      <w:r>
+        <w:lastRenderedPageBreak/>
+        <w:drawing>
+          <wp:inline distT="0" distB="0" distL="0" distR="0" wp14:anchorId="1B5D3DC3" wp14:editId="3E80FDCA">
+            <wp:extent cx="5945505" cy="7195820"/>
+            <wp:effectExtent l="0" t="0" r="0" b="5080"/>
+            <wp:docPr id="1517708872" name="Picture 1" descr="A screenshot of a computer&#10;&#10;Description automatically generated"/>
+            <wp:cNvGraphicFramePr>
+              <a:graphicFrameLocks xmlns:a="http://schemas.openxmlformats.org/drawingml/2006/main" noChangeAspect="1"/>
+            </wp:cNvGraphicFramePr>
+            <a:graphic xmlns:a="http://schemas.openxmlformats.org/drawingml/2006/main">
+              <a:graphicData uri="http://schemas.openxmlformats.org/drawingml/2006/picture">
+                <pic:pic xmlns:pic="http://schemas.openxmlformats.org/drawingml/2006/picture">
+                  <pic:nvPicPr>
+                    <pic:cNvPr id="1517708872" name="Picture 1" descr="A screenshot of a computer&#10;&#10;Description automatically generated"/>
+                    <pic:cNvPicPr/>
+                  </pic:nvPicPr>
+                  <pic:blipFill>
+                    <a:blip r:embed="rId7"/>
+                    <a:stretch>
+                      <a:fillRect/>
+                    </a:stretch>
+                  </pic:blipFill>
+                  <pic:spPr>
+                    <a:xfrm>
+                      <a:off x="0" y="0"/>
+                      <a:ext cx="5945505" cy="7195820"/>
+                    </a:xfrm>
+                    <a:prstGeom prst="rect">
+                      <a:avLst/>
+                    </a:prstGeom>
+                  </pic:spPr>
+                </pic:pic>
+              </a:graphicData>
+            </a:graphic>
+          </wp:inline>
+        </w:drawing>
+      </w:r>
+    </w:p>
+    <w:p>
+      <w:pPr>
+        <w:spacing w:after="378" w:line="259" w:lineRule="auto"/>
+        <w:ind w:left="30" w:right="-27" w:firstLine="0"/>
+        <w:jc w:val="left"/>
+      </w:pPr>
+      <w:r>
+        <w:t>In Part 2 I define some helper functions to make the brute force code more readable</w:t>
+      </w:r>
+    </w:p>
+    <w:p>
+      <w:pPr>
+        <w:spacing w:after="378" w:line="259" w:lineRule="auto"/>
+        <w:ind w:left="30" w:right="-27" w:firstLine="0"/>
+        <w:jc w:val="left"/>
+      </w:pPr>
+      <w:r>
+        <w:lastRenderedPageBreak/>
+        <w:drawing>
+          <wp:inline distT="0" distB="0" distL="0" distR="0" wp14:anchorId="3777D908" wp14:editId="49C8DD70">
+            <wp:extent cx="5945505" cy="2217420"/>
+            <wp:effectExtent l="0" t="0" r="0" b="5080"/>
+            <wp:docPr id="1079918237" name="Picture 1" descr="A screenshot of a computer code&#10;&#10;Description automatically generated"/>
+            <wp:cNvGraphicFramePr>
+              <a:graphicFrameLocks xmlns:a="http://schemas.openxmlformats.org/drawingml/2006/main" noChangeAspect="1"/>
+            </wp:cNvGraphicFramePr>
+            <a:graphic xmlns:a="http://schemas.openxmlformats.org/drawingml/2006/main">
+              <a:graphicData uri="http://schemas.openxmlformats.org/drawingml/2006/picture">
+                <pic:pic xmlns:pic="http://schemas.openxmlformats.org/drawingml/2006/picture">
+                  <pic:nvPicPr>
+                    <pic:cNvPr id="1079918237" name="Picture 1" descr="A screenshot of a computer code&#10;&#10;Description automatically generated"/>
+                    <pic:cNvPicPr/>
+                  </pic:nvPicPr>
+                  <pic:blipFill>
+                    <a:blip r:embed="rId8"/>
+                    <a:stretch>
+                      <a:fillRect/>
+                    </a:stretch>
+                  </pic:blipFill>
+                  <pic:spPr>
+                    <a:xfrm>
+                      <a:off x="0" y="0"/>
+                      <a:ext cx="5945505" cy="2217420"/>
+                    </a:xfrm>
+                    <a:prstGeom prst="rect">
+                      <a:avLst/>
+                    </a:prstGeom>
+                  </pic:spPr>
+                </pic:pic>
+              </a:graphicData>
+            </a:graphic>
+          </wp:inline>
+        </w:drawing>
+      </w:r>
+    </w:p>
+    <w:p>
+      <w:pPr>
+        <w:spacing w:after="378" w:line="259" w:lineRule="auto"/>
+        <w:ind w:left="30" w:right="-27" w:firstLine="0"/>
+        <w:jc w:val="left"/>
+      </w:pPr>
+      <w:r>
+        <w:drawing>
+          <wp:inline distT="0" distB="0" distL="0" distR="0" wp14:anchorId="0D6F7AE5" wp14:editId="400082A4">
+            <wp:extent cx="5945505" cy="1713865"/>
+            <wp:effectExtent l="0" t="0" r="0" b="635"/>
+            <wp:docPr id="1301237497" name="Picture 1" descr="A screenshot of a computer&#10;&#10;Description automatically generated"/>
+            <wp:cNvGraphicFramePr>
+              <a:graphicFrameLocks xmlns:a="http://schemas.openxmlformats.org/drawingml/2006/main" noChangeAspect="1"/>
+            </wp:cNvGraphicFramePr>
+            <a:graphic xmlns:a="http://schemas.openxmlformats.org/drawingml/2006/main">
+              <a:graphicData uri="http://schemas.openxmlformats.org/drawingml/2006/picture">
+                <pic:pic xmlns:pic="http://schemas.openxmlformats.org/drawingml/2006/picture">
+                  <pic:nvPicPr>
+                    <pic:cNvPr id="1301237497" name="Picture 1" descr="A screenshot of a computer&#10;&#10;Description automatically generated"/>
+                    <pic:cNvPicPr/>
+                  </pic:nvPicPr>
+                  <pic:blipFill>
+                    <a:blip r:embed="rId9"/>
+                    <a:stretch>
+                      <a:fillRect/>
+                    </a:stretch>
+                  </pic:blipFill>
+                  <pic:spPr>
+                    <a:xfrm>
+                      <a:off x="0" y="0"/>
+                      <a:ext cx="5945505" cy="1713865"/>
+                    </a:xfrm>
+                    <a:prstGeom prst="rect">
+                      <a:avLst/>
+                    </a:prstGeom>
+                  </pic:spPr>
+                </pic:pic>
+              </a:graphicData>
+            </a:graphic>
+          </wp:inline>
+        </w:drawing>
+      </w:r>
+    </w:p>
+    <w:p>
+      <w:pPr>
+        <w:spacing w:after="378" w:line="259" w:lineRule="auto"/>
+        <w:ind w:left="30" w:right="-27" w:firstLine="0"/>
+        <w:jc w:val="left"/>
+      </w:pPr>
+      <w:r>
+        <w:t>I also define a class for the association rules</w:t>
+      </w:r>
+    </w:p>
+    <w:p>
+      <w:pPr>
+        <w:spacing w:after="378" w:line="259" w:lineRule="auto"/>
+        <w:ind w:left="30" w:right="-27" w:firstLine="0"/>
+        <w:jc w:val="left"/>
+      </w:pPr>
+      <w:r>
+        <w:drawing>
+          <wp:inline distT="0" distB="0" distL="0" distR="0" wp14:anchorId="5C3DD4C1" wp14:editId="0C36B263">
+            <wp:extent cx="5945505" cy="2129790"/>
+            <wp:effectExtent l="0" t="0" r="0" b="3810"/>
+            <wp:docPr id="1640884373" name="Picture 1" descr="A screen shot of a computer code&#10;&#10;Description automatically generated"/>
+            <wp:cNvGraphicFramePr>
+              <a:graphicFrameLocks xmlns:a="http://schemas.openxmlformats.org/drawingml/2006/main" noChangeAspect="1"/>
+            </wp:cNvGraphicFramePr>
+            <a:graphic xmlns:a="http://schemas.openxmlformats.org/drawingml/2006/main">
+              <a:graphicData uri="http://schemas.openxmlformats.org/drawingml/2006/picture">
+                <pic:pic xmlns:pic="http://schemas.openxmlformats.org/drawingml/2006/picture">
+                  <pic:nvPicPr>
+                    <pic:cNvPr id="1640884373" name="Picture 1" descr="A screen shot of a computer code&#10;&#10;Description automatically generated"/>
                     <pic:cNvPicPr/>
                   </pic:nvPicPr>
                   <pic:blipFill>
@@ -1203,7 +1330,7 @@
                   <pic:spPr>
                     <a:xfrm>
                       <a:off x="0" y="0"/>
-                      <a:ext cx="5943600" cy="4305300"/>
+                      <a:ext cx="5945505" cy="2129790"/>
                     </a:xfrm>
                     <a:prstGeom prst="rect">
                       <a:avLst/>
@@ -1218,34 +1345,34 @@
     </w:p>
     <w:p>
       <w:pPr>
-        <w:spacing w:after="0"/>
-        <w:ind w:left="-5" w:right="0"/>
-      </w:pPr>
-      <w:r>
-        <w:t>Initializing Candidate and Frequent Itemset Dictionaries</w:t>
-      </w:r>
-    </w:p>
-    <w:p>
-      <w:pPr>
-        <w:spacing w:after="0" w:line="259" w:lineRule="auto"/>
-        <w:ind w:left="-180" w:right="0" w:firstLine="0"/>
-        <w:jc w:val="left"/>
-      </w:pPr>
-      <w:r>
-        <w:rPr>
-          <w:noProof/>
-        </w:rPr>
+        <w:spacing w:after="378" w:line="259" w:lineRule="auto"/>
+        <w:ind w:left="30" w:right="-27" w:firstLine="0"/>
+        <w:jc w:val="left"/>
+      </w:pPr>
+      <w:r>
+        <w:t>In part 3 I import some additional classes</w:t>
+      </w:r>
+    </w:p>
+    <w:p>
+      <w:pPr>
+        <w:spacing w:after="378" w:line="259" w:lineRule="auto"/>
+        <w:ind w:left="30" w:right="-27" w:firstLine="0"/>
+        <w:jc w:val="left"/>
+      </w:pPr>
+      <w:r>
         <w:drawing>
-          <wp:inline distT="0" distB="0" distL="0" distR="0" wp14:anchorId="4DEAA6C4" wp14:editId="3E0C85C5">
-            <wp:extent cx="5943600" cy="1590675"/>
-            <wp:effectExtent l="0" t="0" r="0" b="0"/>
-            <wp:docPr id="611" name="Picture 611"/>
-            <wp:cNvGraphicFramePr/>
+          <wp:inline distT="0" distB="0" distL="0" distR="0" wp14:anchorId="51FAC3B4" wp14:editId="5F1C7BC5">
+            <wp:extent cx="4538980" cy="316230"/>
+            <wp:effectExtent l="0" t="0" r="0" b="1270"/>
+            <wp:docPr id="1879577744" name="Picture 1"/>
+            <wp:cNvGraphicFramePr>
+              <a:graphicFrameLocks xmlns:a="http://schemas.openxmlformats.org/drawingml/2006/main" noChangeAspect="1"/>
+            </wp:cNvGraphicFramePr>
             <a:graphic xmlns:a="http://schemas.openxmlformats.org/drawingml/2006/main">
               <a:graphicData uri="http://schemas.openxmlformats.org/drawingml/2006/picture">
                 <pic:pic xmlns:pic="http://schemas.openxmlformats.org/drawingml/2006/picture">
                   <pic:nvPicPr>
-                    <pic:cNvPr id="611" name="Picture 611"/>
+                    <pic:cNvPr id="1879577744" name=""/>
                     <pic:cNvPicPr/>
                   </pic:nvPicPr>
                   <pic:blipFill>
@@ -1257,7 +1384,7 @@
                   <pic:spPr>
                     <a:xfrm>
                       <a:off x="0" y="0"/>
-                      <a:ext cx="5943600" cy="1590675"/>
+                      <a:ext cx="4538980" cy="316230"/>
                     </a:xfrm>
                     <a:prstGeom prst="rect">
                       <a:avLst/>
@@ -1272,40 +1399,35 @@
     </w:p>
     <w:p>
       <w:pPr>
-        <w:spacing w:after="8"/>
-        <w:ind w:left="-5" w:right="0"/>
-      </w:pPr>
-      <w:r>
-        <w:t xml:space="preserve">Counting Items and Finding Frequent </w:t>
-      </w:r>
-      <w:proofErr w:type="spellStart"/>
-      <w:r>
-        <w:t>Itemsets</w:t>
-      </w:r>
-      <w:proofErr w:type="spellEnd"/>
-    </w:p>
-    <w:p>
-      <w:pPr>
-        <w:spacing w:after="705" w:line="259" w:lineRule="auto"/>
-        <w:ind w:left="-120" w:right="-477" w:firstLine="0"/>
-        <w:jc w:val="left"/>
-      </w:pPr>
-      <w:r>
-        <w:rPr>
-          <w:noProof/>
-        </w:rPr>
+        <w:spacing w:after="378" w:line="259" w:lineRule="auto"/>
+        <w:ind w:left="30" w:right="-27" w:firstLine="0"/>
+        <w:jc w:val="left"/>
+      </w:pPr>
+      <w:r>
         <w:lastRenderedPageBreak/>
+        <w:t>I also gather user input</w:t>
+      </w:r>
+    </w:p>
+    <w:p>
+      <w:pPr>
+        <w:spacing w:after="378" w:line="259" w:lineRule="auto"/>
+        <w:ind w:left="30" w:right="-27" w:firstLine="0"/>
+        <w:jc w:val="left"/>
+      </w:pPr>
+      <w:r>
         <w:drawing>
-          <wp:inline distT="0" distB="0" distL="0" distR="0" wp14:anchorId="0174A4DF" wp14:editId="72E5AB5E">
-            <wp:extent cx="6324600" cy="5076825"/>
-            <wp:effectExtent l="0" t="0" r="0" b="0"/>
-            <wp:docPr id="622" name="Picture 622"/>
-            <wp:cNvGraphicFramePr/>
+          <wp:inline distT="0" distB="0" distL="0" distR="0" wp14:anchorId="3E419431" wp14:editId="713E31F8">
+            <wp:extent cx="4538980" cy="1763395"/>
+            <wp:effectExtent l="0" t="0" r="0" b="1905"/>
+            <wp:docPr id="647325340" name="Picture 1" descr="A screenshot of a computer code&#10;&#10;Description automatically generated"/>
+            <wp:cNvGraphicFramePr>
+              <a:graphicFrameLocks xmlns:a="http://schemas.openxmlformats.org/drawingml/2006/main" noChangeAspect="1"/>
+            </wp:cNvGraphicFramePr>
             <a:graphic xmlns:a="http://schemas.openxmlformats.org/drawingml/2006/main">
               <a:graphicData uri="http://schemas.openxmlformats.org/drawingml/2006/picture">
                 <pic:pic xmlns:pic="http://schemas.openxmlformats.org/drawingml/2006/picture">
                   <pic:nvPicPr>
-                    <pic:cNvPr id="622" name="Picture 622"/>
+                    <pic:cNvPr id="647325340" name="Picture 1" descr="A screenshot of a computer code&#10;&#10;Description automatically generated"/>
                     <pic:cNvPicPr/>
                   </pic:nvPicPr>
                   <pic:blipFill>
@@ -1317,7 +1439,7 @@
                   <pic:spPr>
                     <a:xfrm>
                       <a:off x="0" y="0"/>
-                      <a:ext cx="6324600" cy="5076825"/>
+                      <a:ext cx="4538980" cy="1763395"/>
                     </a:xfrm>
                     <a:prstGeom prst="rect">
                       <a:avLst/>
@@ -1332,25 +1454,34 @@
     </w:p>
     <w:p>
       <w:pPr>
-        <w:spacing w:after="0" w:line="259" w:lineRule="auto"/>
+        <w:spacing w:after="378" w:line="259" w:lineRule="auto"/>
         <w:ind w:left="30" w:right="-27" w:firstLine="0"/>
         <w:jc w:val="left"/>
       </w:pPr>
       <w:r>
-        <w:rPr>
-          <w:noProof/>
-        </w:rPr>
+        <w:t>The data is then read in</w:t>
+      </w:r>
+    </w:p>
+    <w:p>
+      <w:pPr>
+        <w:spacing w:after="378" w:line="259" w:lineRule="auto"/>
+        <w:ind w:left="30" w:right="-27" w:firstLine="0"/>
+        <w:jc w:val="left"/>
+      </w:pPr>
+      <w:r>
         <w:drawing>
-          <wp:inline distT="0" distB="0" distL="0" distR="0" wp14:anchorId="6FEC235E" wp14:editId="5115BA05">
-            <wp:extent cx="5943600" cy="2466975"/>
+          <wp:inline distT="0" distB="0" distL="0" distR="0" wp14:anchorId="08D2940E" wp14:editId="6FDB13A6">
+            <wp:extent cx="4538980" cy="407670"/>
             <wp:effectExtent l="0" t="0" r="0" b="0"/>
-            <wp:docPr id="624" name="Picture 624"/>
-            <wp:cNvGraphicFramePr/>
+            <wp:docPr id="1111540662" name="Picture 1"/>
+            <wp:cNvGraphicFramePr>
+              <a:graphicFrameLocks xmlns:a="http://schemas.openxmlformats.org/drawingml/2006/main" noChangeAspect="1"/>
+            </wp:cNvGraphicFramePr>
             <a:graphic xmlns:a="http://schemas.openxmlformats.org/drawingml/2006/main">
               <a:graphicData uri="http://schemas.openxmlformats.org/drawingml/2006/picture">
                 <pic:pic xmlns:pic="http://schemas.openxmlformats.org/drawingml/2006/picture">
                   <pic:nvPicPr>
-                    <pic:cNvPr id="624" name="Picture 624"/>
+                    <pic:cNvPr id="1111540662" name=""/>
                     <pic:cNvPicPr/>
                   </pic:nvPicPr>
                   <pic:blipFill>
@@ -1362,7 +1493,7 @@
                   <pic:spPr>
                     <a:xfrm>
                       <a:off x="0" y="0"/>
-                      <a:ext cx="5943600" cy="2466975"/>
+                      <a:ext cx="4538980" cy="407670"/>
                     </a:xfrm>
                     <a:prstGeom prst="rect">
                       <a:avLst/>
@@ -1377,35 +1508,34 @@
     </w:p>
     <w:p>
       <w:pPr>
-        <w:sectPr>
-          <w:pgSz w:w="12240" w:h="15840"/>
-          <w:pgMar w:top="1486" w:right="1437" w:bottom="744" w:left="1440" w:header="720" w:footer="720" w:gutter="0"/>
-          <w:cols w:space="720"/>
-        </w:sectPr>
-      </w:pPr>
-    </w:p>
-    <w:p>
-      <w:pPr>
-        <w:spacing w:after="1500" w:line="259" w:lineRule="auto"/>
-        <w:ind w:left="30" w:right="-30" w:firstLine="0"/>
-        <w:jc w:val="left"/>
-      </w:pPr>
-      <w:r>
-        <w:rPr>
-          <w:noProof/>
-        </w:rPr>
-        <w:lastRenderedPageBreak/>
+        <w:spacing w:after="378" w:line="259" w:lineRule="auto"/>
+        <w:ind w:left="30" w:right="-27" w:firstLine="0"/>
+        <w:jc w:val="left"/>
+      </w:pPr>
+      <w:r>
+        <w:t>A wrapper function is used to time the functions runtimes</w:t>
+      </w:r>
+    </w:p>
+    <w:p>
+      <w:pPr>
+        <w:spacing w:after="378" w:line="259" w:lineRule="auto"/>
+        <w:ind w:left="30" w:right="-27" w:firstLine="0"/>
+        <w:jc w:val="left"/>
+      </w:pPr>
+      <w:r>
         <w:drawing>
-          <wp:inline distT="0" distB="0" distL="0" distR="0" wp14:anchorId="498E28CF" wp14:editId="6DC0629D">
-            <wp:extent cx="5943600" cy="3705226"/>
+          <wp:inline distT="0" distB="0" distL="0" distR="0" wp14:anchorId="7CDD78FC" wp14:editId="0672E626">
+            <wp:extent cx="4538980" cy="966470"/>
             <wp:effectExtent l="0" t="0" r="0" b="0"/>
-            <wp:docPr id="629" name="Picture 629"/>
-            <wp:cNvGraphicFramePr/>
+            <wp:docPr id="1010196306" name="Picture 1" descr="A screenshot of a computer code&#10;&#10;Description automatically generated"/>
+            <wp:cNvGraphicFramePr>
+              <a:graphicFrameLocks xmlns:a="http://schemas.openxmlformats.org/drawingml/2006/main" noChangeAspect="1"/>
+            </wp:cNvGraphicFramePr>
             <a:graphic xmlns:a="http://schemas.openxmlformats.org/drawingml/2006/main">
               <a:graphicData uri="http://schemas.openxmlformats.org/drawingml/2006/picture">
                 <pic:pic xmlns:pic="http://schemas.openxmlformats.org/drawingml/2006/picture">
                   <pic:nvPicPr>
-                    <pic:cNvPr id="629" name="Picture 629"/>
+                    <pic:cNvPr id="1010196306" name="Picture 1" descr="A screenshot of a computer code&#10;&#10;Description automatically generated"/>
                     <pic:cNvPicPr/>
                   </pic:nvPicPr>
                   <pic:blipFill>
@@ -1417,7 +1547,7 @@
                   <pic:spPr>
                     <a:xfrm>
                       <a:off x="0" y="0"/>
-                      <a:ext cx="5943600" cy="3705226"/>
+                      <a:ext cx="4538980" cy="966470"/>
                     </a:xfrm>
                     <a:prstGeom prst="rect">
                       <a:avLst/>
@@ -1432,25 +1562,42 @@
     </w:p>
     <w:p>
       <w:pPr>
-        <w:spacing w:after="0" w:line="259" w:lineRule="auto"/>
-        <w:ind w:left="0" w:right="0" w:firstLine="0"/>
-        <w:jc w:val="left"/>
-      </w:pPr>
-      <w:r>
-        <w:rPr>
-          <w:noProof/>
-        </w:rPr>
+        <w:spacing w:after="378" w:line="259" w:lineRule="auto"/>
+        <w:ind w:left="30" w:right="-27" w:firstLine="0"/>
+        <w:jc w:val="left"/>
+      </w:pPr>
+      <w:r>
+        <w:t xml:space="preserve">The brute force algorithm is </w:t>
+      </w:r>
+      <w:proofErr w:type="gramStart"/>
+      <w:r>
+        <w:t>ran</w:t>
+      </w:r>
+      <w:proofErr w:type="gramEnd"/>
+      <w:r>
+        <w:t xml:space="preserve"> and timed</w:t>
+      </w:r>
+    </w:p>
+    <w:p>
+      <w:pPr>
+        <w:spacing w:after="378" w:line="259" w:lineRule="auto"/>
+        <w:ind w:left="30" w:right="-27" w:firstLine="0"/>
+        <w:jc w:val="left"/>
+      </w:pPr>
+      <w:r>
         <w:drawing>
-          <wp:inline distT="0" distB="0" distL="0" distR="0" wp14:anchorId="089423F0" wp14:editId="36336E41">
-            <wp:extent cx="5943600" cy="3362325"/>
+          <wp:inline distT="0" distB="0" distL="0" distR="0" wp14:anchorId="2296AE72" wp14:editId="72BA871D">
+            <wp:extent cx="4538980" cy="1795145"/>
             <wp:effectExtent l="0" t="0" r="0" b="0"/>
-            <wp:docPr id="631" name="Picture 631"/>
-            <wp:cNvGraphicFramePr/>
+            <wp:docPr id="652052059" name="Picture 1" descr="A screenshot of a computer&#10;&#10;Description automatically generated"/>
+            <wp:cNvGraphicFramePr>
+              <a:graphicFrameLocks xmlns:a="http://schemas.openxmlformats.org/drawingml/2006/main" noChangeAspect="1"/>
+            </wp:cNvGraphicFramePr>
             <a:graphic xmlns:a="http://schemas.openxmlformats.org/drawingml/2006/main">
               <a:graphicData uri="http://schemas.openxmlformats.org/drawingml/2006/picture">
                 <pic:pic xmlns:pic="http://schemas.openxmlformats.org/drawingml/2006/picture">
                   <pic:nvPicPr>
-                    <pic:cNvPr id="631" name="Picture 631"/>
+                    <pic:cNvPr id="652052059" name="Picture 1" descr="A screenshot of a computer&#10;&#10;Description automatically generated"/>
                     <pic:cNvPicPr/>
                   </pic:nvPicPr>
                   <pic:blipFill>
@@ -1462,7 +1609,7 @@
                   <pic:spPr>
                     <a:xfrm>
                       <a:off x="0" y="0"/>
-                      <a:ext cx="5943600" cy="3362325"/>
+                      <a:ext cx="4538980" cy="1795145"/>
                     </a:xfrm>
                     <a:prstGeom prst="rect">
                       <a:avLst/>
@@ -1477,35 +1624,43 @@
     </w:p>
     <w:p>
       <w:pPr>
-        <w:sectPr>
-          <w:pgSz w:w="12240" w:h="15840"/>
-          <w:pgMar w:top="1440" w:right="1440" w:bottom="1440" w:left="1440" w:header="720" w:footer="720" w:gutter="0"/>
-          <w:cols w:space="720"/>
-        </w:sectPr>
-      </w:pPr>
-    </w:p>
-    <w:p>
-      <w:pPr>
         <w:spacing w:after="378" w:line="259" w:lineRule="auto"/>
-        <w:ind w:left="30" w:right="-2287" w:firstLine="0"/>
-        <w:jc w:val="left"/>
-      </w:pPr>
-      <w:r>
-        <w:rPr>
-          <w:noProof/>
-        </w:rPr>
+        <w:ind w:left="30" w:right="-27" w:firstLine="0"/>
+        <w:jc w:val="left"/>
+      </w:pPr>
+      <w:r>
+        <w:t xml:space="preserve">The data is then reformatted for the </w:t>
+      </w:r>
+      <w:proofErr w:type="spellStart"/>
+      <w:r>
+        <w:t>Apriori</w:t>
+      </w:r>
+      <w:proofErr w:type="spellEnd"/>
+      <w:r>
+        <w:t xml:space="preserve"> and FP Growth algorithms</w:t>
+      </w:r>
+    </w:p>
+    <w:p>
+      <w:pPr>
+        <w:spacing w:after="378" w:line="259" w:lineRule="auto"/>
+        <w:ind w:left="30" w:right="-27" w:firstLine="0"/>
+        <w:jc w:val="left"/>
+      </w:pPr>
+      <w:r>
         <w:lastRenderedPageBreak/>
         <w:drawing>
-          <wp:inline distT="0" distB="0" distL="0" distR="0" wp14:anchorId="6E1972B3" wp14:editId="61523AFB">
-            <wp:extent cx="5977128" cy="3249168"/>
+          <wp:inline distT="0" distB="0" distL="0" distR="0" wp14:anchorId="78C14942" wp14:editId="3C4E1C70">
+            <wp:extent cx="4538980" cy="320675"/>
             <wp:effectExtent l="0" t="0" r="0" b="0"/>
-            <wp:docPr id="6193" name="Picture 6193"/>
-            <wp:cNvGraphicFramePr/>
+            <wp:docPr id="152600370" name="Picture 1"/>
+            <wp:cNvGraphicFramePr>
+              <a:graphicFrameLocks xmlns:a="http://schemas.openxmlformats.org/drawingml/2006/main" noChangeAspect="1"/>
+            </wp:cNvGraphicFramePr>
             <a:graphic xmlns:a="http://schemas.openxmlformats.org/drawingml/2006/main">
               <a:graphicData uri="http://schemas.openxmlformats.org/drawingml/2006/picture">
                 <pic:pic xmlns:pic="http://schemas.openxmlformats.org/drawingml/2006/picture">
                   <pic:nvPicPr>
-                    <pic:cNvPr id="6193" name="Picture 6193"/>
+                    <pic:cNvPr id="152600370" name=""/>
                     <pic:cNvPicPr/>
                   </pic:nvPicPr>
                   <pic:blipFill>
@@ -1517,7 +1672,7 @@
                   <pic:spPr>
                     <a:xfrm>
                       <a:off x="0" y="0"/>
-                      <a:ext cx="5977128" cy="3249168"/>
+                      <a:ext cx="4538980" cy="320675"/>
                     </a:xfrm>
                     <a:prstGeom prst="rect">
                       <a:avLst/>
@@ -1532,34 +1687,42 @@
     </w:p>
     <w:p>
       <w:pPr>
-        <w:spacing w:after="0"/>
-        <w:ind w:left="-5" w:right="0"/>
-      </w:pPr>
-      <w:r>
-        <w:t>Verified Results with the built-in python package.</w:t>
-      </w:r>
-    </w:p>
-    <w:p>
-      <w:pPr>
-        <w:spacing w:after="514" w:line="259" w:lineRule="auto"/>
-        <w:ind w:left="-30" w:right="-2182" w:firstLine="0"/>
-        <w:jc w:val="left"/>
-      </w:pPr>
-      <w:r>
-        <w:rPr>
-          <w:noProof/>
-        </w:rPr>
+        <w:spacing w:after="378" w:line="259" w:lineRule="auto"/>
+        <w:ind w:left="30" w:right="-27" w:firstLine="0"/>
+        <w:jc w:val="left"/>
+      </w:pPr>
+      <w:r>
+        <w:t xml:space="preserve">The </w:t>
+      </w:r>
+      <w:proofErr w:type="spellStart"/>
+      <w:r>
+        <w:t>Apriori</w:t>
+      </w:r>
+      <w:proofErr w:type="spellEnd"/>
+      <w:r>
+        <w:t xml:space="preserve"> algorithm is ran and timed, and the output is formatted clearly</w:t>
+      </w:r>
+    </w:p>
+    <w:p>
+      <w:pPr>
+        <w:spacing w:after="378" w:line="259" w:lineRule="auto"/>
+        <w:ind w:left="30" w:right="-27" w:firstLine="0"/>
+        <w:jc w:val="left"/>
+      </w:pPr>
+      <w:r>
         <w:drawing>
-          <wp:inline distT="0" distB="0" distL="0" distR="0" wp14:anchorId="2AAD9610" wp14:editId="6062A659">
-            <wp:extent cx="5946649" cy="1880616"/>
-            <wp:effectExtent l="0" t="0" r="0" b="0"/>
-            <wp:docPr id="6194" name="Picture 6194"/>
-            <wp:cNvGraphicFramePr/>
+          <wp:inline distT="0" distB="0" distL="0" distR="0" wp14:anchorId="3E3636D7" wp14:editId="15CBE1E5">
+            <wp:extent cx="4538980" cy="2775585"/>
+            <wp:effectExtent l="0" t="0" r="0" b="5715"/>
+            <wp:docPr id="435889508" name="Picture 1" descr="A screenshot of a computer&#10;&#10;Description automatically generated"/>
+            <wp:cNvGraphicFramePr>
+              <a:graphicFrameLocks xmlns:a="http://schemas.openxmlformats.org/drawingml/2006/main" noChangeAspect="1"/>
+            </wp:cNvGraphicFramePr>
             <a:graphic xmlns:a="http://schemas.openxmlformats.org/drawingml/2006/main">
               <a:graphicData uri="http://schemas.openxmlformats.org/drawingml/2006/picture">
                 <pic:pic xmlns:pic="http://schemas.openxmlformats.org/drawingml/2006/picture">
                   <pic:nvPicPr>
-                    <pic:cNvPr id="6194" name="Picture 6194"/>
+                    <pic:cNvPr id="435889508" name="Picture 1" descr="A screenshot of a computer&#10;&#10;Description automatically generated"/>
                     <pic:cNvPicPr/>
                   </pic:nvPicPr>
                   <pic:blipFill>
@@ -1571,7 +1734,7 @@
                   <pic:spPr>
                     <a:xfrm>
                       <a:off x="0" y="0"/>
-                      <a:ext cx="5946649" cy="1880616"/>
+                      <a:ext cx="4538980" cy="2775585"/>
                     </a:xfrm>
                     <a:prstGeom prst="rect">
                       <a:avLst/>
@@ -1586,34 +1749,49 @@
     </w:p>
     <w:p>
       <w:pPr>
-        <w:spacing w:after="53"/>
-        <w:ind w:left="-5" w:right="0"/>
-      </w:pPr>
-      <w:r>
-        <w:t>Below are screenshots to show that the program runs in the Terminal.</w:t>
-      </w:r>
-    </w:p>
-    <w:p>
-      <w:pPr>
-        <w:spacing w:after="0" w:line="259" w:lineRule="auto"/>
-        <w:ind w:left="-90" w:right="-2122" w:firstLine="0"/>
-        <w:jc w:val="left"/>
-      </w:pPr>
-      <w:r>
-        <w:rPr>
-          <w:noProof/>
-        </w:rPr>
+        <w:spacing w:after="378" w:line="259" w:lineRule="auto"/>
+        <w:ind w:left="30" w:right="-27" w:firstLine="0"/>
+        <w:jc w:val="left"/>
+      </w:pPr>
+      <w:r>
+        <w:t xml:space="preserve">The </w:t>
+      </w:r>
+      <w:r>
+        <w:t>FP growth</w:t>
+      </w:r>
+      <w:r>
+        <w:t xml:space="preserve"> algorithm is </w:t>
+      </w:r>
+      <w:proofErr w:type="gramStart"/>
+      <w:r>
+        <w:t>ran</w:t>
+      </w:r>
+      <w:proofErr w:type="gramEnd"/>
+      <w:r>
+        <w:t xml:space="preserve"> and timed, and the output is formatted clearly</w:t>
+      </w:r>
+    </w:p>
+    <w:p>
+      <w:pPr>
+        <w:spacing w:after="378" w:line="259" w:lineRule="auto"/>
+        <w:ind w:left="30" w:right="-27" w:firstLine="0"/>
+        <w:jc w:val="left"/>
+      </w:pPr>
+      <w:r>
+        <w:lastRenderedPageBreak/>
         <w:drawing>
-          <wp:inline distT="0" distB="0" distL="0" distR="0" wp14:anchorId="4394898F" wp14:editId="346E1C00">
-            <wp:extent cx="5943600" cy="1828800"/>
+          <wp:inline distT="0" distB="0" distL="0" distR="0" wp14:anchorId="434FBAA4" wp14:editId="6E5B3CEB">
+            <wp:extent cx="4538980" cy="3813810"/>
             <wp:effectExtent l="0" t="0" r="0" b="0"/>
-            <wp:docPr id="659" name="Picture 659"/>
-            <wp:cNvGraphicFramePr/>
+            <wp:docPr id="2006564095" name="Picture 1" descr="A screenshot of a computer program&#10;&#10;Description automatically generated"/>
+            <wp:cNvGraphicFramePr>
+              <a:graphicFrameLocks xmlns:a="http://schemas.openxmlformats.org/drawingml/2006/main" noChangeAspect="1"/>
+            </wp:cNvGraphicFramePr>
             <a:graphic xmlns:a="http://schemas.openxmlformats.org/drawingml/2006/main">
               <a:graphicData uri="http://schemas.openxmlformats.org/drawingml/2006/picture">
                 <pic:pic xmlns:pic="http://schemas.openxmlformats.org/drawingml/2006/picture">
                   <pic:nvPicPr>
-                    <pic:cNvPr id="659" name="Picture 659"/>
+                    <pic:cNvPr id="2006564095" name="Picture 1" descr="A screenshot of a computer program&#10;&#10;Description automatically generated"/>
                     <pic:cNvPicPr/>
                   </pic:nvPicPr>
                   <pic:blipFill>
@@ -1625,7 +1803,7 @@
                   <pic:spPr>
                     <a:xfrm>
                       <a:off x="0" y="0"/>
-                      <a:ext cx="5943600" cy="1828800"/>
+                      <a:ext cx="4538980" cy="3813810"/>
                     </a:xfrm>
                     <a:prstGeom prst="rect">
                       <a:avLst/>
@@ -1640,34 +1818,30 @@
     </w:p>
     <w:p>
       <w:pPr>
-        <w:spacing w:after="11" w:line="259" w:lineRule="auto"/>
-        <w:ind w:left="-5" w:right="0"/>
-        <w:jc w:val="left"/>
-      </w:pPr>
-      <w:r>
-        <w:rPr>
-          <w:noProof/>
-        </w:rPr>
-        <w:lastRenderedPageBreak/>
+        <w:ind w:left="-5" w:right="0"/>
+      </w:pPr>
+      <w:r>
+        <w:t>Here is what the program looks like when ran in the terminal.</w:t>
+      </w:r>
+    </w:p>
+    <w:p>
+      <w:pPr>
+        <w:ind w:left="-5" w:right="0"/>
+      </w:pPr>
+      <w:r>
         <w:drawing>
-          <wp:anchor distT="0" distB="0" distL="114300" distR="114300" simplePos="0" relativeHeight="251659264" behindDoc="0" locked="0" layoutInCell="1" allowOverlap="0" wp14:anchorId="7F34F8CC" wp14:editId="2E39B148">
-            <wp:simplePos x="0" y="0"/>
-            <wp:positionH relativeFrom="page">
-              <wp:posOffset>933450</wp:posOffset>
-            </wp:positionH>
-            <wp:positionV relativeFrom="page">
-              <wp:posOffset>7548619</wp:posOffset>
-            </wp:positionV>
-            <wp:extent cx="5943600" cy="2085975"/>
+          <wp:inline distT="0" distB="0" distL="0" distR="0" wp14:anchorId="230EE6C3" wp14:editId="7380CFEF">
+            <wp:extent cx="4538980" cy="876300"/>
             <wp:effectExtent l="0" t="0" r="0" b="0"/>
-            <wp:wrapTopAndBottom/>
-            <wp:docPr id="678" name="Picture 678"/>
-            <wp:cNvGraphicFramePr/>
+            <wp:docPr id="1192348148" name="Picture 1" descr="A black screen with white text&#10;&#10;Description automatically generated"/>
+            <wp:cNvGraphicFramePr>
+              <a:graphicFrameLocks xmlns:a="http://schemas.openxmlformats.org/drawingml/2006/main" noChangeAspect="1"/>
+            </wp:cNvGraphicFramePr>
             <a:graphic xmlns:a="http://schemas.openxmlformats.org/drawingml/2006/main">
               <a:graphicData uri="http://schemas.openxmlformats.org/drawingml/2006/picture">
                 <pic:pic xmlns:pic="http://schemas.openxmlformats.org/drawingml/2006/picture">
                   <pic:nvPicPr>
-                    <pic:cNvPr id="678" name="Picture 678"/>
+                    <pic:cNvPr id="1192348148" name="Picture 1" descr="A black screen with white text&#10;&#10;Description automatically generated"/>
                     <pic:cNvPicPr/>
                   </pic:nvPicPr>
                   <pic:blipFill>
@@ -1679,7 +1853,7 @@
                   <pic:spPr>
                     <a:xfrm>
                       <a:off x="0" y="0"/>
-                      <a:ext cx="5943600" cy="2085975"/>
+                      <a:ext cx="4538980" cy="876300"/>
                     </a:xfrm>
                     <a:prstGeom prst="rect">
                       <a:avLst/>
@@ -1688,37 +1862,36 @@
                 </pic:pic>
               </a:graphicData>
             </a:graphic>
-          </wp:anchor>
+          </wp:inline>
         </w:drawing>
       </w:r>
-      <w:r>
-        <w:rPr>
-          <w:b/>
-        </w:rPr>
-        <w:t>The final output should be the following:</w:t>
-      </w:r>
-    </w:p>
-    <w:p>
-      <w:pPr>
-        <w:spacing w:after="690" w:line="259" w:lineRule="auto"/>
-        <w:ind w:left="-240" w:right="-1972" w:firstLine="0"/>
-        <w:jc w:val="left"/>
-      </w:pPr>
-      <w:r>
-        <w:rPr>
-          <w:noProof/>
-        </w:rPr>
+    </w:p>
+    <w:p>
+      <w:pPr>
+        <w:ind w:left="-5" w:right="0"/>
+      </w:pPr>
+      <w:r>
+        <w:t>Here is the output from the brute force algorithm.</w:t>
+      </w:r>
+    </w:p>
+    <w:p>
+      <w:pPr>
+        <w:ind w:left="-5" w:right="0"/>
+      </w:pPr>
+      <w:r>
         <w:drawing>
-          <wp:inline distT="0" distB="0" distL="0" distR="0" wp14:anchorId="7652E4B4" wp14:editId="651CCD84">
-            <wp:extent cx="5943600" cy="5676900"/>
-            <wp:effectExtent l="0" t="0" r="0" b="0"/>
-            <wp:docPr id="676" name="Picture 676"/>
-            <wp:cNvGraphicFramePr/>
+          <wp:inline distT="0" distB="0" distL="0" distR="0" wp14:anchorId="11CA395C" wp14:editId="7D99F91F">
+            <wp:extent cx="4538980" cy="1188085"/>
+            <wp:effectExtent l="0" t="0" r="0" b="5715"/>
+            <wp:docPr id="2121998141" name="Picture 1" descr="A screen shot of a computer&#10;&#10;Description automatically generated"/>
+            <wp:cNvGraphicFramePr>
+              <a:graphicFrameLocks xmlns:a="http://schemas.openxmlformats.org/drawingml/2006/main" noChangeAspect="1"/>
+            </wp:cNvGraphicFramePr>
             <a:graphic xmlns:a="http://schemas.openxmlformats.org/drawingml/2006/main">
               <a:graphicData uri="http://schemas.openxmlformats.org/drawingml/2006/picture">
                 <pic:pic xmlns:pic="http://schemas.openxmlformats.org/drawingml/2006/picture">
                   <pic:nvPicPr>
-                    <pic:cNvPr id="676" name="Picture 676"/>
+                    <pic:cNvPr id="2121998141" name="Picture 1" descr="A screen shot of a computer&#10;&#10;Description automatically generated"/>
                     <pic:cNvPicPr/>
                   </pic:nvPicPr>
                   <pic:blipFill>
@@ -1730,7 +1903,7 @@
                   <pic:spPr>
                     <a:xfrm>
                       <a:off x="0" y="0"/>
-                      <a:ext cx="5943600" cy="5676900"/>
+                      <a:ext cx="4538980" cy="1188085"/>
                     </a:xfrm>
                     <a:prstGeom prst="rect">
                       <a:avLst/>
@@ -1748,7 +1921,108 @@
         <w:ind w:left="-5" w:right="0"/>
       </w:pPr>
       <w:r>
-        <w:t>Verified With Built in Package:</w:t>
+        <w:t xml:space="preserve">Here is the output from the </w:t>
+      </w:r>
+      <w:proofErr w:type="spellStart"/>
+      <w:r>
+        <w:t>Apriori</w:t>
+      </w:r>
+      <w:proofErr w:type="spellEnd"/>
+      <w:r>
+        <w:t xml:space="preserve"> algorithm</w:t>
+      </w:r>
+    </w:p>
+    <w:p>
+      <w:pPr>
+        <w:ind w:left="-5" w:right="0"/>
+      </w:pPr>
+      <w:r>
+        <w:lastRenderedPageBreak/>
+        <w:drawing>
+          <wp:inline distT="0" distB="0" distL="0" distR="0" wp14:anchorId="3D00A4D9" wp14:editId="3547697E">
+            <wp:extent cx="4538980" cy="1188085"/>
+            <wp:effectExtent l="0" t="0" r="0" b="5715"/>
+            <wp:docPr id="1189971157" name="Picture 1" descr="A screen shot of a computer&#10;&#10;Description automatically generated"/>
+            <wp:cNvGraphicFramePr>
+              <a:graphicFrameLocks xmlns:a="http://schemas.openxmlformats.org/drawingml/2006/main" noChangeAspect="1"/>
+            </wp:cNvGraphicFramePr>
+            <a:graphic xmlns:a="http://schemas.openxmlformats.org/drawingml/2006/main">
+              <a:graphicData uri="http://schemas.openxmlformats.org/drawingml/2006/picture">
+                <pic:pic xmlns:pic="http://schemas.openxmlformats.org/drawingml/2006/picture">
+                  <pic:nvPicPr>
+                    <pic:cNvPr id="1189971157" name="Picture 1" descr="A screen shot of a computer&#10;&#10;Description automatically generated"/>
+                    <pic:cNvPicPr/>
+                  </pic:nvPicPr>
+                  <pic:blipFill>
+                    <a:blip r:embed="rId21"/>
+                    <a:stretch>
+                      <a:fillRect/>
+                    </a:stretch>
+                  </pic:blipFill>
+                  <pic:spPr>
+                    <a:xfrm>
+                      <a:off x="0" y="0"/>
+                      <a:ext cx="4538980" cy="1188085"/>
+                    </a:xfrm>
+                    <a:prstGeom prst="rect">
+                      <a:avLst/>
+                    </a:prstGeom>
+                  </pic:spPr>
+                </pic:pic>
+              </a:graphicData>
+            </a:graphic>
+          </wp:inline>
+        </w:drawing>
+      </w:r>
+    </w:p>
+    <w:p>
+      <w:pPr>
+        <w:ind w:left="-5" w:right="0"/>
+      </w:pPr>
+      <w:r>
+        <w:t>Here is the output from the FP-Growth algorithm</w:t>
+      </w:r>
+    </w:p>
+    <w:p>
+      <w:pPr>
+        <w:ind w:left="-5" w:right="0"/>
+      </w:pPr>
+      <w:r>
+        <w:drawing>
+          <wp:inline distT="0" distB="0" distL="0" distR="0" wp14:anchorId="3D0AD65A" wp14:editId="0E798BE9">
+            <wp:extent cx="4538980" cy="1188085"/>
+            <wp:effectExtent l="0" t="0" r="0" b="5715"/>
+            <wp:docPr id="1718126030" name="Picture 1" descr="A computer screen with white text&#10;&#10;Description automatically generated"/>
+            <wp:cNvGraphicFramePr>
+              <a:graphicFrameLocks xmlns:a="http://schemas.openxmlformats.org/drawingml/2006/main" noChangeAspect="1"/>
+            </wp:cNvGraphicFramePr>
+            <a:graphic xmlns:a="http://schemas.openxmlformats.org/drawingml/2006/main">
+              <a:graphicData uri="http://schemas.openxmlformats.org/drawingml/2006/picture">
+                <pic:pic xmlns:pic="http://schemas.openxmlformats.org/drawingml/2006/picture">
+                  <pic:nvPicPr>
+                    <pic:cNvPr id="1718126030" name="Picture 1" descr="A computer screen with white text&#10;&#10;Description automatically generated"/>
+                    <pic:cNvPicPr/>
+                  </pic:nvPicPr>
+                  <pic:blipFill>
+                    <a:blip r:embed="rId22"/>
+                    <a:stretch>
+                      <a:fillRect/>
+                    </a:stretch>
+                  </pic:blipFill>
+                  <pic:spPr>
+                    <a:xfrm>
+                      <a:off x="0" y="0"/>
+                      <a:ext cx="4538980" cy="1188085"/>
+                    </a:xfrm>
+                    <a:prstGeom prst="rect">
+                      <a:avLst/>
+                    </a:prstGeom>
+                  </pic:spPr>
+                </pic:pic>
+              </a:graphicData>
+            </a:graphic>
+          </wp:inline>
+        </w:drawing>
       </w:r>
     </w:p>
     <w:p>
@@ -1762,7 +2036,6 @@
           <w:b/>
           <w:i/>
         </w:rPr>
-        <w:lastRenderedPageBreak/>
         <w:t>Other</w:t>
       </w:r>
     </w:p>
@@ -1894,8 +2167,9 @@
     </w:p>
     <w:sectPr>
       <w:pgSz w:w="12240" w:h="15840"/>
-      <w:pgMar w:top="1496" w:right="3652" w:bottom="1217" w:left="1440" w:header="720" w:footer="720" w:gutter="0"/>
+      <w:pgMar w:top="1440" w:right="1440" w:bottom="1440" w:left="1440" w:header="720" w:footer="720" w:gutter="0"/>
       <w:cols w:space="720"/>
+      <w:docGrid w:linePitch="299"/>
     </w:sectPr>
   </w:body>
 </w:document>
@@ -1904,6 +2178,155 @@
 <file path=word/numbering.xml><?xml version="1.0" encoding="utf-8"?>
 <w:numbering xmlns:wpc="http://schemas.microsoft.com/office/word/2010/wordprocessingCanvas" xmlns:cx="http://schemas.microsoft.com/office/drawing/2014/chartex" xmlns:cx1="http://schemas.microsoft.com/office/drawing/2015/9/8/chartex" xmlns:cx2="http://schemas.microsoft.com/office/drawing/2015/10/21/chartex" xmlns:cx3="http://schemas.microsoft.com/office/drawing/2016/5/9/chartex" xmlns:cx4="http://schemas.microsoft.com/office/drawing/2016/5/10/chartex" xmlns:cx5="http://schemas.microsoft.com/office/drawing/2016/5/11/chartex" xmlns:cx6="http://schemas.microsoft.com/office/drawing/2016/5/12/chartex" xmlns:cx7="http://schemas.microsoft.com/office/drawing/2016/5/13/chartex" xmlns:cx8="http://schemas.microsoft.com/office/drawing/2016/5/14/chartex" xmlns:mc="http://schemas.openxmlformats.org/markup-compatibility/2006" xmlns:aink="http://schemas.microsoft.com/office/drawing/2016/ink" xmlns:am3d="http://schemas.microsoft.com/office/drawing/2017/model3d" xmlns:o="urn:schemas-microsoft-com:office:office" xmlns:oel="http://schemas.microsoft.com/office/2019/extlst" xmlns:r="http://schemas.openxmlformats.org/officeDocument/2006/relationships" xmlns:m="http://schemas.openxmlformats.org/officeDocument/2006/math" xmlns:v="urn:schemas-microsoft-com:vml" xmlns:wp14="http://schemas.microsoft.com/office/word/2010/wordprocessingDrawing" xmlns:wp="http://schemas.openxmlformats.org/drawingml/2006/wordprocessingDrawing" xmlns:w10="urn:schemas-microsoft-com:office:word" xmlns:w="http://schemas.openxmlformats.org/wordprocessingml/2006/main" xmlns:w14="http://schemas.microsoft.com/office/word/2010/wordml" xmlns:w15="http://schemas.microsoft.com/office/word/2012/wordml" xmlns:w16cex="http://schemas.microsoft.com/office/word/2018/wordml/cex" xmlns:w16cid="http://schemas.microsoft.com/office/word/2016/wordml/cid" xmlns:w16="http://schemas.microsoft.com/office/word/2018/wordml" xmlns:w16du="http://schemas.microsoft.com/office/word/2023/wordml/word16du" xmlns:w16sdtdh="http://schemas.microsoft.com/office/word/2020/wordml/sdtdatahash" xmlns:w16se="http://schemas.microsoft.com/office/word/2015/wordml/symex" xmlns:wpg="http://schemas.microsoft.com/office/word/2010/wordprocessingGroup" xmlns:wpi="http://schemas.microsoft.com/office/word/2010/wordprocessingInk" xmlns:wne="http://schemas.microsoft.com/office/word/2006/wordml" xmlns:wps="http://schemas.microsoft.com/office/word/2010/wordprocessingShape" mc:Ignorable="w14 w15 w16se w16cid w16 w16cex w16sdtdh w16du wp14">
   <w:abstractNum w:abstractNumId="0" w15:restartNumberingAfterBreak="0">
+    <w:nsid w:val="57535753"/>
+    <w:multiLevelType w:val="multilevel"/>
+    <w:tmpl w:val="A04E5008"/>
+    <w:lvl w:ilvl="0">
+      <w:start w:val="1"/>
+      <w:numFmt w:val="bullet"/>
+      <w:lvlText w:val=""/>
+      <w:lvlJc w:val="left"/>
+      <w:pPr>
+        <w:tabs>
+          <w:tab w:val="num" w:pos="720"/>
+        </w:tabs>
+        <w:ind w:left="720" w:hanging="360"/>
+      </w:pPr>
+      <w:rPr>
+        <w:rFonts w:ascii="Symbol" w:hAnsi="Symbol" w:hint="default"/>
+        <w:sz w:val="20"/>
+      </w:rPr>
+    </w:lvl>
+    <w:lvl w:ilvl="1" w:tentative="1">
+      <w:start w:val="1"/>
+      <w:numFmt w:val="bullet"/>
+      <w:lvlText w:val="o"/>
+      <w:lvlJc w:val="left"/>
+      <w:pPr>
+        <w:tabs>
+          <w:tab w:val="num" w:pos="1440"/>
+        </w:tabs>
+        <w:ind w:left="1440" w:hanging="360"/>
+      </w:pPr>
+      <w:rPr>
+        <w:rFonts w:ascii="Courier New" w:hAnsi="Courier New" w:hint="default"/>
+        <w:sz w:val="20"/>
+      </w:rPr>
+    </w:lvl>
+    <w:lvl w:ilvl="2" w:tentative="1">
+      <w:start w:val="1"/>
+      <w:numFmt w:val="bullet"/>
+      <w:lvlText w:val=""/>
+      <w:lvlJc w:val="left"/>
+      <w:pPr>
+        <w:tabs>
+          <w:tab w:val="num" w:pos="2160"/>
+        </w:tabs>
+        <w:ind w:left="2160" w:hanging="360"/>
+      </w:pPr>
+      <w:rPr>
+        <w:rFonts w:ascii="Wingdings" w:hAnsi="Wingdings" w:hint="default"/>
+        <w:sz w:val="20"/>
+      </w:rPr>
+    </w:lvl>
+    <w:lvl w:ilvl="3" w:tentative="1">
+      <w:start w:val="1"/>
+      <w:numFmt w:val="bullet"/>
+      <w:lvlText w:val=""/>
+      <w:lvlJc w:val="left"/>
+      <w:pPr>
+        <w:tabs>
+          <w:tab w:val="num" w:pos="2880"/>
+        </w:tabs>
+        <w:ind w:left="2880" w:hanging="360"/>
+      </w:pPr>
+      <w:rPr>
+        <w:rFonts w:ascii="Wingdings" w:hAnsi="Wingdings" w:hint="default"/>
+        <w:sz w:val="20"/>
+      </w:rPr>
+    </w:lvl>
+    <w:lvl w:ilvl="4" w:tentative="1">
+      <w:start w:val="1"/>
+      <w:numFmt w:val="bullet"/>
+      <w:lvlText w:val=""/>
+      <w:lvlJc w:val="left"/>
+      <w:pPr>
+        <w:tabs>
+          <w:tab w:val="num" w:pos="3600"/>
+        </w:tabs>
+        <w:ind w:left="3600" w:hanging="360"/>
+      </w:pPr>
+      <w:rPr>
+        <w:rFonts w:ascii="Wingdings" w:hAnsi="Wingdings" w:hint="default"/>
+        <w:sz w:val="20"/>
+      </w:rPr>
+    </w:lvl>
+    <w:lvl w:ilvl="5" w:tentative="1">
+      <w:start w:val="1"/>
+      <w:numFmt w:val="bullet"/>
+      <w:lvlText w:val=""/>
+      <w:lvlJc w:val="left"/>
+      <w:pPr>
+        <w:tabs>
+          <w:tab w:val="num" w:pos="4320"/>
+        </w:tabs>
+        <w:ind w:left="4320" w:hanging="360"/>
+      </w:pPr>
+      <w:rPr>
+        <w:rFonts w:ascii="Wingdings" w:hAnsi="Wingdings" w:hint="default"/>
+        <w:sz w:val="20"/>
+      </w:rPr>
+    </w:lvl>
+    <w:lvl w:ilvl="6" w:tentative="1">
+      <w:start w:val="1"/>
+      <w:numFmt w:val="bullet"/>
+      <w:lvlText w:val=""/>
+      <w:lvlJc w:val="left"/>
+      <w:pPr>
+        <w:tabs>
+          <w:tab w:val="num" w:pos="5040"/>
+        </w:tabs>
+        <w:ind w:left="5040" w:hanging="360"/>
+      </w:pPr>
+      <w:rPr>
+        <w:rFonts w:ascii="Wingdings" w:hAnsi="Wingdings" w:hint="default"/>
+        <w:sz w:val="20"/>
+      </w:rPr>
+    </w:lvl>
+    <w:lvl w:ilvl="7" w:tentative="1">
+      <w:start w:val="1"/>
+      <w:numFmt w:val="bullet"/>
+      <w:lvlText w:val=""/>
+      <w:lvlJc w:val="left"/>
+      <w:pPr>
+        <w:tabs>
+          <w:tab w:val="num" w:pos="5760"/>
+        </w:tabs>
+        <w:ind w:left="5760" w:hanging="360"/>
+      </w:pPr>
+      <w:rPr>
+        <w:rFonts w:ascii="Wingdings" w:hAnsi="Wingdings" w:hint="default"/>
+        <w:sz w:val="20"/>
+      </w:rPr>
+    </w:lvl>
+    <w:lvl w:ilvl="8" w:tentative="1">
+      <w:start w:val="1"/>
+      <w:numFmt w:val="bullet"/>
+      <w:lvlText w:val=""/>
+      <w:lvlJc w:val="left"/>
+      <w:pPr>
+        <w:tabs>
+          <w:tab w:val="num" w:pos="6480"/>
+        </w:tabs>
+        <w:ind w:left="6480" w:hanging="360"/>
+      </w:pPr>
+      <w:rPr>
+        <w:rFonts w:ascii="Wingdings" w:hAnsi="Wingdings" w:hint="default"/>
+        <w:sz w:val="20"/>
+      </w:rPr>
+    </w:lvl>
+  </w:abstractNum>
+  <w:abstractNum w:abstractNumId="1" w15:restartNumberingAfterBreak="0">
     <w:nsid w:val="7E58580C"/>
     <w:multiLevelType w:val="hybridMultilevel"/>
     <w:tmpl w:val="122A4BCE"/>
@@ -2116,6 +2539,9 @@
     </w:lvl>
   </w:abstractNum>
   <w:num w:numId="1" w16cid:durableId="431828231">
+    <w:abstractNumId w:val="1"/>
+  </w:num>
+  <w:num w:numId="2" w16cid:durableId="1815365373">
     <w:abstractNumId w:val="0"/>
   </w:num>
 </w:numbering>
@@ -2535,7 +2961,6 @@
   <w:style w:type="character" w:default="1" w:styleId="DefaultParagraphFont">
     <w:name w:val="Default Paragraph Font"/>
     <w:uiPriority w:val="1"/>
-    <w:semiHidden/>
     <w:unhideWhenUsed/>
   </w:style>
   <w:style w:type="table" w:default="1" w:styleId="TableNormal">

</xml_diff>

<commit_message>
added in github link and username to report as well as turned it into a pdf
</commit_message>
<xml_diff>
--- a/Bhardwaj_Suraj_Midterm_Report.docx
+++ b/Bhardwaj_Suraj_Midterm_Report.docx
@@ -45,6 +45,10 @@
         <w:spacing w:after="18" w:line="259" w:lineRule="auto"/>
         <w:ind w:left="-5" w:right="0"/>
         <w:jc w:val="left"/>
+        <w:rPr>
+          <w:rFonts w:ascii="Arial" w:eastAsia="Arial" w:hAnsi="Arial" w:cs="Arial"/>
+          <w:color w:val="1155CC"/>
+        </w:rPr>
       </w:pPr>
       <w:r>
         <w:rPr>
@@ -67,62 +71,123 @@
           <w:t>srb34@njit.edu</w:t>
         </w:r>
       </w:hyperlink>
-      <w:r>
+    </w:p>
+    <w:p>
+      <w:pPr>
+        <w:spacing w:after="18" w:line="259" w:lineRule="auto"/>
+        <w:ind w:left="-5" w:right="0"/>
+        <w:jc w:val="left"/>
         <w:rPr>
           <w:rFonts w:ascii="Arial" w:eastAsia="Arial" w:hAnsi="Arial" w:cs="Arial"/>
-          <w:color w:val="1155CC"/>
+        </w:rPr>
+      </w:pPr>
+      <w:proofErr w:type="spellStart"/>
+      <w:r>
+        <w:rPr>
+          <w:rFonts w:ascii="Arial" w:eastAsia="Arial" w:hAnsi="Arial" w:cs="Arial"/>
+        </w:rPr>
+        <w:t>Github</w:t>
+      </w:r>
+      <w:proofErr w:type="spellEnd"/>
+      <w:r>
+        <w:rPr>
+          <w:rFonts w:ascii="Arial" w:eastAsia="Arial" w:hAnsi="Arial" w:cs="Arial"/>
+        </w:rPr>
+        <w:t xml:space="preserve"> Link: </w:t>
+      </w:r>
+      <w:hyperlink r:id="rId6" w:history="1">
+        <w:r>
+          <w:rPr>
+            <w:rStyle w:val="Hyperlink"/>
+            <w:rFonts w:ascii="Arial" w:eastAsia="Arial" w:hAnsi="Arial" w:cs="Arial"/>
+          </w:rPr>
+          <w:t>https://github.com/xxsurajbxx/CS634MidtermProject</w:t>
+        </w:r>
+      </w:hyperlink>
+    </w:p>
+    <w:p>
+      <w:pPr>
+        <w:spacing w:after="18" w:line="259" w:lineRule="auto"/>
+        <w:ind w:left="-5" w:right="0"/>
+        <w:jc w:val="left"/>
+        <w:rPr>
+          <w:rFonts w:ascii="Arial" w:eastAsia="Arial" w:hAnsi="Arial" w:cs="Arial"/>
+        </w:rPr>
+      </w:pPr>
+      <w:proofErr w:type="spellStart"/>
+      <w:r>
+        <w:rPr>
+          <w:rFonts w:ascii="Arial" w:eastAsia="Arial" w:hAnsi="Arial" w:cs="Arial"/>
+        </w:rPr>
+        <w:t>Github</w:t>
+      </w:r>
+      <w:proofErr w:type="spellEnd"/>
+      <w:r>
+        <w:rPr>
+          <w:rFonts w:ascii="Arial" w:eastAsia="Arial" w:hAnsi="Arial" w:cs="Arial"/>
+        </w:rPr>
+        <w:t xml:space="preserve"> Username: </w:t>
+      </w:r>
+      <w:proofErr w:type="spellStart"/>
+      <w:r>
+        <w:rPr>
+          <w:rFonts w:ascii="Arial" w:eastAsia="Arial" w:hAnsi="Arial" w:cs="Arial"/>
+        </w:rPr>
+        <w:t>xxsurajbxx</w:t>
+      </w:r>
+      <w:proofErr w:type="spellEnd"/>
+    </w:p>
+    <w:p>
+      <w:pPr>
+        <w:spacing w:after="18" w:line="259" w:lineRule="auto"/>
+        <w:ind w:left="-5" w:right="0"/>
+        <w:jc w:val="left"/>
+        <w:rPr>
+          <w:rFonts w:ascii="Arial" w:eastAsia="Arial" w:hAnsi="Arial" w:cs="Arial"/>
+        </w:rPr>
+      </w:pPr>
+      <w:r>
+        <w:rPr>
+          <w:rFonts w:ascii="Arial" w:eastAsia="Arial" w:hAnsi="Arial" w:cs="Arial"/>
+        </w:rPr>
+        <w:t>10/7/2024</w:t>
+      </w:r>
+    </w:p>
+    <w:p>
+      <w:pPr>
+        <w:spacing w:after="18" w:line="259" w:lineRule="auto"/>
+        <w:ind w:left="-5" w:right="0"/>
+        <w:jc w:val="left"/>
+      </w:pPr>
+      <w:r>
+        <w:rPr>
+          <w:rFonts w:ascii="Arial" w:eastAsia="Arial" w:hAnsi="Arial" w:cs="Arial"/>
+        </w:rPr>
+        <w:t xml:space="preserve">Professor: Yasser </w:t>
+      </w:r>
+      <w:proofErr w:type="spellStart"/>
+      <w:r>
+        <w:rPr>
+          <w:rFonts w:ascii="Arial" w:eastAsia="Arial" w:hAnsi="Arial" w:cs="Arial"/>
+        </w:rPr>
+        <w:t>Abduallah</w:t>
+      </w:r>
+      <w:proofErr w:type="spellEnd"/>
+      <w:r>
+        <w:rPr>
+          <w:rFonts w:ascii="Arial" w:eastAsia="Arial" w:hAnsi="Arial" w:cs="Arial"/>
         </w:rPr>
         <w:t xml:space="preserve"> </w:t>
       </w:r>
     </w:p>
     <w:p>
       <w:pPr>
-        <w:spacing w:after="18" w:line="259" w:lineRule="auto"/>
+        <w:spacing w:after="309" w:line="259" w:lineRule="auto"/>
         <w:ind w:left="-5" w:right="0"/>
         <w:jc w:val="left"/>
         <w:rPr>
           <w:rFonts w:ascii="Arial" w:eastAsia="Arial" w:hAnsi="Arial" w:cs="Arial"/>
         </w:rPr>
-      </w:pPr>
-      <w:r>
-        <w:rPr>
-          <w:rFonts w:ascii="Arial" w:eastAsia="Arial" w:hAnsi="Arial" w:cs="Arial"/>
-        </w:rPr>
-        <w:t>10/7/2024</w:t>
-      </w:r>
-    </w:p>
-    <w:p>
-      <w:pPr>
-        <w:spacing w:after="18" w:line="259" w:lineRule="auto"/>
-        <w:ind w:left="-5" w:right="0"/>
-        <w:jc w:val="left"/>
-      </w:pPr>
-      <w:r>
-        <w:rPr>
-          <w:rFonts w:ascii="Arial" w:eastAsia="Arial" w:hAnsi="Arial" w:cs="Arial"/>
-        </w:rPr>
-        <w:t xml:space="preserve">Professor: Yasser </w:t>
-      </w:r>
-      <w:proofErr w:type="spellStart"/>
-      <w:r>
-        <w:rPr>
-          <w:rFonts w:ascii="Arial" w:eastAsia="Arial" w:hAnsi="Arial" w:cs="Arial"/>
-        </w:rPr>
-        <w:t>Abduallah</w:t>
-      </w:r>
-      <w:proofErr w:type="spellEnd"/>
-      <w:r>
-        <w:rPr>
-          <w:rFonts w:ascii="Arial" w:eastAsia="Arial" w:hAnsi="Arial" w:cs="Arial"/>
-        </w:rPr>
-        <w:t xml:space="preserve"> </w:t>
-      </w:r>
-    </w:p>
-    <w:p>
-      <w:pPr>
-        <w:spacing w:after="309" w:line="259" w:lineRule="auto"/>
-        <w:ind w:left="-5" w:right="0"/>
-        <w:jc w:val="left"/>
       </w:pPr>
       <w:r>
         <w:rPr>
@@ -500,6 +565,7 @@
         <w:ind w:right="0"/>
       </w:pPr>
       <w:r>
+        <w:lastRenderedPageBreak/>
         <w:t>Obtaining user feedback to determine confidence and minimal support thresholds</w:t>
       </w:r>
       <w:r>
@@ -515,347 +581,341 @@
         <w:ind w:right="0"/>
       </w:pPr>
       <w:r>
+        <w:t xml:space="preserve">Candidate item sets are iteratively generated and often updated using the </w:t>
+      </w:r>
+      <w:r>
+        <w:t xml:space="preserve">brute force, </w:t>
+      </w:r>
+      <w:proofErr w:type="spellStart"/>
+      <w:r>
+        <w:t>Apriori</w:t>
+      </w:r>
+      <w:proofErr w:type="spellEnd"/>
+      <w:r>
+        <w:t xml:space="preserve">, and FP Growth </w:t>
+      </w:r>
+      <w:r>
+        <w:t>algorithm</w:t>
+      </w:r>
+      <w:r>
+        <w:t>s</w:t>
+      </w:r>
+      <w:r>
+        <w:t>.</w:t>
+      </w:r>
+    </w:p>
+    <w:p>
+      <w:pPr>
+        <w:spacing w:after="314" w:line="259" w:lineRule="auto"/>
+        <w:ind w:left="-5" w:right="0"/>
+        <w:jc w:val="left"/>
+      </w:pPr>
+      <w:r>
+        <w:rPr>
+          <w:b/>
+        </w:rPr>
+        <w:t>Core Concepts and Principles:</w:t>
+      </w:r>
+    </w:p>
+    <w:p>
+      <w:pPr>
+        <w:spacing w:after="11" w:line="259" w:lineRule="auto"/>
+        <w:ind w:left="-5" w:right="0"/>
+        <w:jc w:val="left"/>
+      </w:pPr>
+      <w:r>
+        <w:rPr>
+          <w:b/>
+        </w:rPr>
+        <w:t>Frequent Itemset Discovery:</w:t>
+      </w:r>
+    </w:p>
+    <w:p>
+      <w:pPr>
+        <w:ind w:left="0" w:right="0" w:firstLine="0"/>
+      </w:pPr>
+      <w:r>
+        <w:t xml:space="preserve">The brute force algorithm, </w:t>
+      </w:r>
+      <w:proofErr w:type="spellStart"/>
+      <w:r>
+        <w:t>Apriori</w:t>
+      </w:r>
+      <w:proofErr w:type="spellEnd"/>
+      <w:r>
+        <w:t xml:space="preserve">, and FP Growth algorithms are algorithms to find frequent </w:t>
+      </w:r>
+      <w:proofErr w:type="spellStart"/>
+      <w:r>
+        <w:t>itemsets</w:t>
+      </w:r>
+      <w:proofErr w:type="spellEnd"/>
+      <w:r>
+        <w:t xml:space="preserve"> from a transactional dataset. These </w:t>
+      </w:r>
+      <w:proofErr w:type="spellStart"/>
+      <w:r>
+        <w:t>itemsets</w:t>
+      </w:r>
+      <w:proofErr w:type="spellEnd"/>
+      <w:r>
+        <w:t xml:space="preserve"> represent items that are frequently purchased and have an association with each other. They help to recognize patterns in consumer preferences and behaviors.</w:t>
+      </w:r>
+    </w:p>
+    <w:p>
+      <w:pPr>
+        <w:spacing w:after="11" w:line="259" w:lineRule="auto"/>
+        <w:ind w:left="-5" w:right="0"/>
+        <w:jc w:val="left"/>
+      </w:pPr>
+      <w:r>
+        <w:rPr>
+          <w:b/>
+        </w:rPr>
+        <w:t>Support and Confidence:</w:t>
+      </w:r>
+    </w:p>
+    <w:p>
+      <w:pPr>
+        <w:ind w:left="-5" w:right="0"/>
+      </w:pPr>
+      <w:r>
+        <w:t>Two key metrics in data mining are support and confidence. Support measures how frequently an item or itemset occurs, while confidence assesses the likelihood of items being purchased together. These metrics guide our analysis.</w:t>
+      </w:r>
+    </w:p>
+    <w:p>
+      <w:pPr>
+        <w:spacing w:after="11" w:line="259" w:lineRule="auto"/>
+        <w:ind w:left="-5" w:right="0"/>
+        <w:jc w:val="left"/>
+      </w:pPr>
+      <w:r>
+        <w:rPr>
+          <w:b/>
+        </w:rPr>
+        <w:t>Association Rules:</w:t>
+      </w:r>
+    </w:p>
+    <w:p>
+      <w:pPr>
+        <w:ind w:left="-5" w:right="0"/>
+      </w:pPr>
+      <w:r>
+        <w:t>By determining strong association rules, I identify which items are commonly purchased together. These rules are instrumental for optimizing sales strategies, such as recommendations.</w:t>
+      </w:r>
+    </w:p>
+    <w:p>
+      <w:pPr>
+        <w:spacing w:after="311" w:line="259" w:lineRule="auto"/>
+        <w:ind w:left="-5" w:right="0"/>
+        <w:jc w:val="left"/>
+      </w:pPr>
+      <w:r>
+        <w:rPr>
+          <w:b/>
+        </w:rPr>
+        <w:t>Project Workflow:</w:t>
+      </w:r>
+    </w:p>
+    <w:p>
+      <w:pPr>
+        <w:ind w:left="-5" w:right="0"/>
+      </w:pPr>
+      <w:r>
+        <w:t xml:space="preserve">This project follows a structured methodology with several </w:t>
+      </w:r>
+    </w:p>
+    <w:p>
+      <w:pPr>
+        <w:spacing w:after="11" w:line="259" w:lineRule="auto"/>
+        <w:ind w:left="-5" w:right="0"/>
+        <w:jc w:val="left"/>
+      </w:pPr>
+      <w:r>
+        <w:rPr>
+          <w:b/>
+        </w:rPr>
+        <w:t>Data Loading and Preprocessing:</w:t>
+      </w:r>
+    </w:p>
+    <w:p>
+      <w:pPr>
+        <w:ind w:left="-5" w:right="0"/>
+      </w:pPr>
+      <w:r>
+        <w:t>Initially the transactional data is loaded in from a user selected retail store dataset. Every transaction consists of the items that one customer has bought in a transaction.</w:t>
+      </w:r>
+    </w:p>
+    <w:p>
+      <w:pPr>
+        <w:spacing w:after="11" w:line="259" w:lineRule="auto"/>
+        <w:ind w:left="-5" w:right="0"/>
+        <w:jc w:val="left"/>
+      </w:pPr>
+      <w:r>
+        <w:rPr>
+          <w:b/>
+        </w:rPr>
+        <w:t>Determination of Minimum Support and Confidence:</w:t>
+      </w:r>
+    </w:p>
+    <w:p>
+      <w:pPr>
+        <w:ind w:left="-5" w:right="0"/>
+      </w:pPr>
+      <w:r>
+        <w:t>The user is prompted to give input regarding the minimum support and confidence values to only produce significant patterns.</w:t>
+      </w:r>
+    </w:p>
+    <w:p>
+      <w:pPr>
+        <w:spacing w:after="11" w:line="259" w:lineRule="auto"/>
+        <w:ind w:left="-5" w:right="0"/>
+        <w:jc w:val="left"/>
+      </w:pPr>
+      <w:r>
+        <w:rPr>
+          <w:b/>
+        </w:rPr>
+        <w:t xml:space="preserve">Iteration Through all the Possible </w:t>
+      </w:r>
+      <w:proofErr w:type="spellStart"/>
+      <w:r>
+        <w:rPr>
+          <w:b/>
+        </w:rPr>
+        <w:t>Itemsets</w:t>
+      </w:r>
+      <w:proofErr w:type="spellEnd"/>
+      <w:r>
+        <w:rPr>
+          <w:b/>
+        </w:rPr>
+        <w:t>:</w:t>
+      </w:r>
+    </w:p>
+    <w:p>
+      <w:pPr>
+        <w:ind w:left="-5" w:right="0"/>
+      </w:pPr>
+      <w:r>
+        <w:t>The brute force algorithm entails generating a set of candidate k-</w:t>
+      </w:r>
+      <w:proofErr w:type="spellStart"/>
+      <w:r>
+        <w:t>itemsets</w:t>
+      </w:r>
+      <w:proofErr w:type="spellEnd"/>
+      <w:r>
+        <w:t xml:space="preserve"> which is the set of all possible k length combinations of items. K iteratively gets larger, starting at 1 until none of the k length </w:t>
+      </w:r>
+      <w:proofErr w:type="spellStart"/>
+      <w:r>
+        <w:t>itemsets</w:t>
+      </w:r>
+      <w:proofErr w:type="spellEnd"/>
+      <w:r>
+        <w:t xml:space="preserve"> are frequent.</w:t>
+      </w:r>
+    </w:p>
+    <w:p>
+      <w:pPr>
+        <w:spacing w:after="11" w:line="259" w:lineRule="auto"/>
+        <w:ind w:left="-5" w:right="0"/>
+        <w:jc w:val="left"/>
+      </w:pPr>
+      <w:r>
+        <w:rPr>
+          <w:b/>
+        </w:rPr>
+        <w:t>Support Count Calculation:</w:t>
+      </w:r>
+    </w:p>
+    <w:p>
+      <w:pPr>
+        <w:ind w:left="-5" w:right="0"/>
+      </w:pPr>
+      <w:r>
+        <w:t xml:space="preserve">We determine the support of each potential itemset by calculating the number of transactions that contain the itemset. While some </w:t>
+      </w:r>
+      <w:proofErr w:type="spellStart"/>
+      <w:r>
+        <w:t>itemsets</w:t>
+      </w:r>
+      <w:proofErr w:type="spellEnd"/>
+      <w:r>
+        <w:t xml:space="preserve"> are </w:t>
+      </w:r>
+      <w:r>
+        <w:t>discarded</w:t>
+      </w:r>
+      <w:r>
+        <w:t xml:space="preserve">, those that fulfill the </w:t>
+      </w:r>
+      <w:r>
+        <w:t>minimum</w:t>
+      </w:r>
+      <w:r>
+        <w:t xml:space="preserve"> support criterion are kept.</w:t>
+      </w:r>
+    </w:p>
+    <w:p>
+      <w:pPr>
+        <w:spacing w:after="11" w:line="259" w:lineRule="auto"/>
+        <w:ind w:left="-5" w:right="0"/>
+        <w:jc w:val="left"/>
+      </w:pPr>
+      <w:r>
+        <w:rPr>
+          <w:b/>
+        </w:rPr>
+        <w:t>Confidence Calculation:</w:t>
+      </w:r>
+    </w:p>
+    <w:p>
+      <w:pPr>
+        <w:ind w:left="-5" w:right="0"/>
+      </w:pPr>
+      <w:r>
+        <w:t xml:space="preserve">We assess the degree of </w:t>
+      </w:r>
+      <w:r>
+        <w:t>association</w:t>
+      </w:r>
+      <w:r>
+        <w:t xml:space="preserve"> between </w:t>
+      </w:r>
+      <w:proofErr w:type="spellStart"/>
+      <w:r>
+        <w:t>itemsets</w:t>
+      </w:r>
+      <w:proofErr w:type="spellEnd"/>
+      <w:r>
+        <w:t xml:space="preserve"> </w:t>
+      </w:r>
+      <w:r>
+        <w:t xml:space="preserve">by calculating the confidence of association rules. Carefully comparing the support values for individual products and </w:t>
+      </w:r>
+      <w:proofErr w:type="spellStart"/>
+      <w:r>
+        <w:t>itemsets</w:t>
+      </w:r>
+      <w:proofErr w:type="spellEnd"/>
+      <w:r>
+        <w:t xml:space="preserve"> is necessary in this stage.</w:t>
+      </w:r>
+    </w:p>
+    <w:p>
+      <w:pPr>
+        <w:spacing w:after="11" w:line="259" w:lineRule="auto"/>
+        <w:ind w:left="-5" w:right="0"/>
+        <w:jc w:val="left"/>
+      </w:pPr>
+      <w:r>
+        <w:rPr>
+          <w:b/>
+        </w:rPr>
         <w:lastRenderedPageBreak/>
-        <w:t xml:space="preserve">Candidate item sets are iteratively generated and often updated using the </w:t>
-      </w:r>
-      <w:r>
-        <w:t xml:space="preserve">brute force, </w:t>
-      </w:r>
-      <w:proofErr w:type="spellStart"/>
-      <w:r>
-        <w:t>Apriori</w:t>
-      </w:r>
-      <w:proofErr w:type="spellEnd"/>
-      <w:r>
-        <w:t xml:space="preserve">, and FP Growth </w:t>
-      </w:r>
-      <w:r>
-        <w:t>algorithm</w:t>
-      </w:r>
-      <w:r>
-        <w:t>s</w:t>
-      </w:r>
-      <w:r>
-        <w:t>.</w:t>
-      </w:r>
-    </w:p>
-    <w:p>
-      <w:pPr>
-        <w:spacing w:after="314" w:line="259" w:lineRule="auto"/>
-        <w:ind w:left="-5" w:right="0"/>
-        <w:jc w:val="left"/>
-      </w:pPr>
-      <w:r>
-        <w:rPr>
-          <w:b/>
-        </w:rPr>
-        <w:t>Core Concepts and Principles:</w:t>
-      </w:r>
-    </w:p>
-    <w:p>
-      <w:pPr>
-        <w:spacing w:after="11" w:line="259" w:lineRule="auto"/>
-        <w:ind w:left="-5" w:right="0"/>
-        <w:jc w:val="left"/>
-      </w:pPr>
-      <w:r>
-        <w:rPr>
-          <w:b/>
-        </w:rPr>
-        <w:t>Frequent Itemset Discovery:</w:t>
-      </w:r>
-    </w:p>
-    <w:p>
-      <w:pPr>
-        <w:ind w:left="0" w:right="0" w:firstLine="0"/>
-      </w:pPr>
-      <w:r>
-        <w:t xml:space="preserve">The brute force algorithm, </w:t>
-      </w:r>
-      <w:proofErr w:type="spellStart"/>
-      <w:r>
-        <w:t>Apriori</w:t>
-      </w:r>
-      <w:proofErr w:type="spellEnd"/>
-      <w:r>
-        <w:t xml:space="preserve">, and FP Growth algorithms are algorithms to find frequent </w:t>
-      </w:r>
-      <w:proofErr w:type="spellStart"/>
-      <w:r>
-        <w:t>itemsets</w:t>
-      </w:r>
-      <w:proofErr w:type="spellEnd"/>
-      <w:r>
-        <w:t xml:space="preserve"> from a transactional dataset. These </w:t>
-      </w:r>
-      <w:proofErr w:type="spellStart"/>
-      <w:r>
-        <w:t>itemsets</w:t>
-      </w:r>
-      <w:proofErr w:type="spellEnd"/>
-      <w:r>
-        <w:t xml:space="preserve"> represent items that are frequently purchased and </w:t>
-      </w:r>
-      <w:r>
-        <w:t>have an association</w:t>
-      </w:r>
-      <w:r>
-        <w:t xml:space="preserve"> with each other. They help to recognize patterns in consumer preferences and behaviors.</w:t>
-      </w:r>
-    </w:p>
-    <w:p>
-      <w:pPr>
-        <w:spacing w:after="11" w:line="259" w:lineRule="auto"/>
-        <w:ind w:left="-5" w:right="0"/>
-        <w:jc w:val="left"/>
-      </w:pPr>
-      <w:r>
-        <w:rPr>
-          <w:b/>
-        </w:rPr>
-        <w:t>Support and Confidence:</w:t>
-      </w:r>
-    </w:p>
-    <w:p>
-      <w:pPr>
-        <w:ind w:left="-5" w:right="0"/>
-      </w:pPr>
-      <w:r>
-        <w:t>Two key metrics in data mining are support and confidence. Support measures how frequently an item or itemset occurs, while confidence assesses the likelihood of items being purchased together. These metrics guide our analysis.</w:t>
-      </w:r>
-    </w:p>
-    <w:p>
-      <w:pPr>
-        <w:spacing w:after="11" w:line="259" w:lineRule="auto"/>
-        <w:ind w:left="-5" w:right="0"/>
-        <w:jc w:val="left"/>
-      </w:pPr>
-      <w:r>
-        <w:rPr>
-          <w:b/>
-        </w:rPr>
-        <w:t>Association Rules:</w:t>
-      </w:r>
-    </w:p>
-    <w:p>
-      <w:pPr>
-        <w:ind w:left="-5" w:right="0"/>
-      </w:pPr>
-      <w:r>
-        <w:t>By determining strong association rules, I identify which items are commonly purchased together. These rules are instrumental for optimizing sales strategies, such as recommendations.</w:t>
-      </w:r>
-    </w:p>
-    <w:p>
-      <w:pPr>
-        <w:spacing w:after="311" w:line="259" w:lineRule="auto"/>
-        <w:ind w:left="-5" w:right="0"/>
-        <w:jc w:val="left"/>
-      </w:pPr>
-      <w:r>
-        <w:rPr>
-          <w:b/>
-        </w:rPr>
-        <w:t>Project Workflow:</w:t>
-      </w:r>
-    </w:p>
-    <w:p>
-      <w:pPr>
-        <w:ind w:left="-5" w:right="0"/>
-      </w:pPr>
-      <w:r>
-        <w:t xml:space="preserve">This project follows a structured methodology with several </w:t>
-      </w:r>
-    </w:p>
-    <w:p>
-      <w:pPr>
-        <w:spacing w:after="11" w:line="259" w:lineRule="auto"/>
-        <w:ind w:left="-5" w:right="0"/>
-        <w:jc w:val="left"/>
-      </w:pPr>
-      <w:r>
-        <w:rPr>
-          <w:b/>
-        </w:rPr>
-        <w:t>Data Loading and Preprocessing:</w:t>
-      </w:r>
-    </w:p>
-    <w:p>
-      <w:pPr>
-        <w:ind w:left="-5" w:right="0"/>
-      </w:pPr>
-      <w:r>
-        <w:t>Initially the transactional data is loaded in from a user selected retail store dataset. Every transaction consists of the items that one customer has bought in a transaction.</w:t>
-      </w:r>
-    </w:p>
-    <w:p>
-      <w:pPr>
-        <w:spacing w:after="11" w:line="259" w:lineRule="auto"/>
-        <w:ind w:left="-5" w:right="0"/>
-        <w:jc w:val="left"/>
-      </w:pPr>
-      <w:r>
-        <w:rPr>
-          <w:b/>
-        </w:rPr>
-        <w:t>Determination of Minimum Support and Confidence:</w:t>
-      </w:r>
-    </w:p>
-    <w:p>
-      <w:pPr>
-        <w:ind w:left="-5" w:right="0"/>
-      </w:pPr>
-      <w:r>
-        <w:t>The user is prompted to give input regarding the minimum support and confidence values to only produce significant patterns.</w:t>
-      </w:r>
-    </w:p>
-    <w:p>
-      <w:pPr>
-        <w:spacing w:after="11" w:line="259" w:lineRule="auto"/>
-        <w:ind w:left="-5" w:right="0"/>
-        <w:jc w:val="left"/>
-      </w:pPr>
-      <w:r>
-        <w:rPr>
-          <w:b/>
-        </w:rPr>
-        <w:t xml:space="preserve">Iteration Through all the Possible </w:t>
-      </w:r>
-      <w:proofErr w:type="spellStart"/>
-      <w:r>
-        <w:rPr>
-          <w:b/>
-        </w:rPr>
-        <w:t>Itemsets</w:t>
-      </w:r>
-      <w:proofErr w:type="spellEnd"/>
-      <w:r>
-        <w:rPr>
-          <w:b/>
-        </w:rPr>
-        <w:t>:</w:t>
-      </w:r>
-    </w:p>
-    <w:p>
-      <w:pPr>
-        <w:ind w:left="-5" w:right="0"/>
-      </w:pPr>
-      <w:r>
-        <w:t>The brute force algorithm entails generating a set of candidate k-</w:t>
-      </w:r>
-      <w:proofErr w:type="spellStart"/>
-      <w:r>
-        <w:t>itemsets</w:t>
-      </w:r>
-      <w:proofErr w:type="spellEnd"/>
-      <w:r>
-        <w:t xml:space="preserve"> which is the set of all possible k length combinations of items. K iteratively gets larger, starting at 1 until none of the k length </w:t>
-      </w:r>
-      <w:proofErr w:type="spellStart"/>
-      <w:r>
-        <w:t>itemsets</w:t>
-      </w:r>
-      <w:proofErr w:type="spellEnd"/>
-      <w:r>
-        <w:t xml:space="preserve"> are frequent.</w:t>
-      </w:r>
-    </w:p>
-    <w:p>
-      <w:pPr>
-        <w:spacing w:after="11" w:line="259" w:lineRule="auto"/>
-        <w:ind w:left="-5" w:right="0"/>
-        <w:jc w:val="left"/>
-      </w:pPr>
-      <w:r>
-        <w:rPr>
-          <w:b/>
-        </w:rPr>
-        <w:t>Support Count Calculation:</w:t>
-      </w:r>
-    </w:p>
-    <w:p>
-      <w:pPr>
-        <w:ind w:left="-5" w:right="0"/>
-      </w:pPr>
-      <w:r>
-        <w:t xml:space="preserve">We determine the support of each potential itemset by calculating the number of transactions that contain the itemset. While some </w:t>
-      </w:r>
-      <w:proofErr w:type="spellStart"/>
-      <w:r>
-        <w:t>itemsets</w:t>
-      </w:r>
-      <w:proofErr w:type="spellEnd"/>
-      <w:r>
-        <w:t xml:space="preserve"> are </w:t>
-      </w:r>
-      <w:r>
-        <w:t>discarded</w:t>
-      </w:r>
-      <w:r>
-        <w:t xml:space="preserve">, those that fulfill the </w:t>
-      </w:r>
-      <w:r>
-        <w:t>minimum</w:t>
-      </w:r>
-      <w:r>
-        <w:t xml:space="preserve"> support criterion are kept.</w:t>
-      </w:r>
-    </w:p>
-    <w:p>
-      <w:pPr>
-        <w:spacing w:after="11" w:line="259" w:lineRule="auto"/>
-        <w:ind w:left="-5" w:right="0"/>
-        <w:jc w:val="left"/>
-      </w:pPr>
-      <w:r>
-        <w:rPr>
-          <w:b/>
-        </w:rPr>
-        <w:t>Confidence Calculation:</w:t>
-      </w:r>
-    </w:p>
-    <w:p>
-      <w:pPr>
-        <w:ind w:left="-5" w:right="0"/>
-      </w:pPr>
-      <w:r>
-        <w:t xml:space="preserve">We assess the degree of </w:t>
-      </w:r>
-      <w:r>
-        <w:t>association</w:t>
-      </w:r>
-      <w:r>
-        <w:t xml:space="preserve"> between </w:t>
-      </w:r>
-      <w:proofErr w:type="spellStart"/>
-      <w:r>
-        <w:t>itemsets</w:t>
-      </w:r>
-      <w:proofErr w:type="spellEnd"/>
-      <w:r>
-        <w:t xml:space="preserve"> </w:t>
-      </w:r>
-      <w:r>
-        <w:t xml:space="preserve">by calculating the confidence of association rules. Carefully comparing the support values for individual products and </w:t>
-      </w:r>
-      <w:proofErr w:type="spellStart"/>
-      <w:r>
-        <w:t>itemsets</w:t>
-      </w:r>
-      <w:proofErr w:type="spellEnd"/>
-      <w:r>
-        <w:t xml:space="preserve"> is necessary in this stage.</w:t>
-      </w:r>
-    </w:p>
-    <w:p>
-      <w:pPr>
-        <w:spacing w:after="11" w:line="259" w:lineRule="auto"/>
-        <w:ind w:left="-5" w:right="0"/>
-        <w:jc w:val="left"/>
-      </w:pPr>
-      <w:r>
-        <w:rPr>
-          <w:b/>
-        </w:rPr>
         <w:t>Association Rule Generation:</w:t>
       </w:r>
     </w:p>
@@ -864,7 +924,6 @@
         <w:ind w:left="-5" w:right="0"/>
       </w:pPr>
       <w:r>
-        <w:lastRenderedPageBreak/>
         <w:t>Association rules that meet the standards for minimal confidence and minimum support are extracted. These guidelines provide insightful information about which products are frequently bought together.</w:t>
       </w:r>
     </w:p>
@@ -1101,6 +1160,9 @@
         <w:ind w:left="-5" w:right="0"/>
       </w:pPr>
       <w:r>
+        <w:rPr>
+          <w:noProof/>
+        </w:rPr>
         <w:lastRenderedPageBreak/>
         <w:drawing>
           <wp:inline distT="0" distB="0" distL="0" distR="0" wp14:anchorId="0185800A" wp14:editId="7BAF68DD">
@@ -1118,7 +1180,7 @@
                     <pic:cNvPicPr/>
                   </pic:nvPicPr>
                   <pic:blipFill>
-                    <a:blip r:embed="rId6"/>
+                    <a:blip r:embed="rId7"/>
                     <a:stretch>
                       <a:fillRect/>
                     </a:stretch>
@@ -1152,6 +1214,9 @@
         <w:ind w:left="-5" w:right="0"/>
       </w:pPr>
       <w:r>
+        <w:rPr>
+          <w:noProof/>
+        </w:rPr>
         <w:lastRenderedPageBreak/>
         <w:drawing>
           <wp:inline distT="0" distB="0" distL="0" distR="0" wp14:anchorId="1B5D3DC3" wp14:editId="3E80FDCA">
@@ -1169,7 +1234,7 @@
                     <pic:cNvPicPr/>
                   </pic:nvPicPr>
                   <pic:blipFill>
-                    <a:blip r:embed="rId7"/>
+                    <a:blip r:embed="rId8"/>
                     <a:stretch>
                       <a:fillRect/>
                     </a:stretch>
@@ -1207,6 +1272,9 @@
         <w:jc w:val="left"/>
       </w:pPr>
       <w:r>
+        <w:rPr>
+          <w:noProof/>
+        </w:rPr>
         <w:lastRenderedPageBreak/>
         <w:drawing>
           <wp:inline distT="0" distB="0" distL="0" distR="0" wp14:anchorId="3777D908" wp14:editId="49C8DD70">
@@ -1224,7 +1292,7 @@
                     <pic:cNvPicPr/>
                   </pic:nvPicPr>
                   <pic:blipFill>
-                    <a:blip r:embed="rId8"/>
+                    <a:blip r:embed="rId9"/>
                     <a:stretch>
                       <a:fillRect/>
                     </a:stretch>
@@ -1252,6 +1320,9 @@
         <w:jc w:val="left"/>
       </w:pPr>
       <w:r>
+        <w:rPr>
+          <w:noProof/>
+        </w:rPr>
         <w:drawing>
           <wp:inline distT="0" distB="0" distL="0" distR="0" wp14:anchorId="0D6F7AE5" wp14:editId="400082A4">
             <wp:extent cx="5945505" cy="1713865"/>
@@ -1268,7 +1339,7 @@
                     <pic:cNvPicPr/>
                   </pic:nvPicPr>
                   <pic:blipFill>
-                    <a:blip r:embed="rId9"/>
+                    <a:blip r:embed="rId10"/>
                     <a:stretch>
                       <a:fillRect/>
                     </a:stretch>
@@ -1306,6 +1377,9 @@
         <w:jc w:val="left"/>
       </w:pPr>
       <w:r>
+        <w:rPr>
+          <w:noProof/>
+        </w:rPr>
         <w:drawing>
           <wp:inline distT="0" distB="0" distL="0" distR="0" wp14:anchorId="5C3DD4C1" wp14:editId="0C36B263">
             <wp:extent cx="5945505" cy="2129790"/>
@@ -1322,7 +1396,7 @@
                     <pic:cNvPicPr/>
                   </pic:nvPicPr>
                   <pic:blipFill>
-                    <a:blip r:embed="rId10"/>
+                    <a:blip r:embed="rId11"/>
                     <a:stretch>
                       <a:fillRect/>
                     </a:stretch>
@@ -1360,6 +1434,9 @@
         <w:jc w:val="left"/>
       </w:pPr>
       <w:r>
+        <w:rPr>
+          <w:noProof/>
+        </w:rPr>
         <w:drawing>
           <wp:inline distT="0" distB="0" distL="0" distR="0" wp14:anchorId="51FAC3B4" wp14:editId="5F1C7BC5">
             <wp:extent cx="4538980" cy="316230"/>
@@ -1376,7 +1453,7 @@
                     <pic:cNvPicPr/>
                   </pic:nvPicPr>
                   <pic:blipFill>
-                    <a:blip r:embed="rId11"/>
+                    <a:blip r:embed="rId12"/>
                     <a:stretch>
                       <a:fillRect/>
                     </a:stretch>
@@ -1415,6 +1492,9 @@
         <w:jc w:val="left"/>
       </w:pPr>
       <w:r>
+        <w:rPr>
+          <w:noProof/>
+        </w:rPr>
         <w:drawing>
           <wp:inline distT="0" distB="0" distL="0" distR="0" wp14:anchorId="3E419431" wp14:editId="713E31F8">
             <wp:extent cx="4538980" cy="1763395"/>
@@ -1431,7 +1511,7 @@
                     <pic:cNvPicPr/>
                   </pic:nvPicPr>
                   <pic:blipFill>
-                    <a:blip r:embed="rId12"/>
+                    <a:blip r:embed="rId13"/>
                     <a:stretch>
                       <a:fillRect/>
                     </a:stretch>
@@ -1469,6 +1549,9 @@
         <w:jc w:val="left"/>
       </w:pPr>
       <w:r>
+        <w:rPr>
+          <w:noProof/>
+        </w:rPr>
         <w:drawing>
           <wp:inline distT="0" distB="0" distL="0" distR="0" wp14:anchorId="08D2940E" wp14:editId="6FDB13A6">
             <wp:extent cx="4538980" cy="407670"/>
@@ -1485,7 +1568,7 @@
                     <pic:cNvPicPr/>
                   </pic:nvPicPr>
                   <pic:blipFill>
-                    <a:blip r:embed="rId13"/>
+                    <a:blip r:embed="rId14"/>
                     <a:stretch>
                       <a:fillRect/>
                     </a:stretch>
@@ -1523,6 +1606,9 @@
         <w:jc w:val="left"/>
       </w:pPr>
       <w:r>
+        <w:rPr>
+          <w:noProof/>
+        </w:rPr>
         <w:drawing>
           <wp:inline distT="0" distB="0" distL="0" distR="0" wp14:anchorId="7CDD78FC" wp14:editId="0672E626">
             <wp:extent cx="4538980" cy="966470"/>
@@ -1539,7 +1625,7 @@
                     <pic:cNvPicPr/>
                   </pic:nvPicPr>
                   <pic:blipFill>
-                    <a:blip r:embed="rId14"/>
+                    <a:blip r:embed="rId15"/>
                     <a:stretch>
                       <a:fillRect/>
                     </a:stretch>
@@ -1585,6 +1671,9 @@
         <w:jc w:val="left"/>
       </w:pPr>
       <w:r>
+        <w:rPr>
+          <w:noProof/>
+        </w:rPr>
         <w:drawing>
           <wp:inline distT="0" distB="0" distL="0" distR="0" wp14:anchorId="2296AE72" wp14:editId="72BA871D">
             <wp:extent cx="4538980" cy="1795145"/>
@@ -1601,7 +1690,7 @@
                     <pic:cNvPicPr/>
                   </pic:nvPicPr>
                   <pic:blipFill>
-                    <a:blip r:embed="rId15"/>
+                    <a:blip r:embed="rId16"/>
                     <a:stretch>
                       <a:fillRect/>
                     </a:stretch>
@@ -1647,6 +1736,9 @@
         <w:jc w:val="left"/>
       </w:pPr>
       <w:r>
+        <w:rPr>
+          <w:noProof/>
+        </w:rPr>
         <w:lastRenderedPageBreak/>
         <w:drawing>
           <wp:inline distT="0" distB="0" distL="0" distR="0" wp14:anchorId="78C14942" wp14:editId="3C4E1C70">
@@ -1664,7 +1756,7 @@
                     <pic:cNvPicPr/>
                   </pic:nvPicPr>
                   <pic:blipFill>
-                    <a:blip r:embed="rId16"/>
+                    <a:blip r:embed="rId17"/>
                     <a:stretch>
                       <a:fillRect/>
                     </a:stretch>
@@ -1710,6 +1802,9 @@
         <w:jc w:val="left"/>
       </w:pPr>
       <w:r>
+        <w:rPr>
+          <w:noProof/>
+        </w:rPr>
         <w:drawing>
           <wp:inline distT="0" distB="0" distL="0" distR="0" wp14:anchorId="3E3636D7" wp14:editId="15CBE1E5">
             <wp:extent cx="4538980" cy="2775585"/>
@@ -1726,7 +1821,7 @@
                     <pic:cNvPicPr/>
                   </pic:nvPicPr>
                   <pic:blipFill>
-                    <a:blip r:embed="rId17"/>
+                    <a:blip r:embed="rId18"/>
                     <a:stretch>
                       <a:fillRect/>
                     </a:stretch>
@@ -1754,13 +1849,7 @@
         <w:jc w:val="left"/>
       </w:pPr>
       <w:r>
-        <w:t xml:space="preserve">The </w:t>
-      </w:r>
-      <w:r>
-        <w:t>FP growth</w:t>
-      </w:r>
-      <w:r>
-        <w:t xml:space="preserve"> algorithm is </w:t>
+        <w:t xml:space="preserve">The FP growth algorithm is </w:t>
       </w:r>
       <w:proofErr w:type="gramStart"/>
       <w:r>
@@ -1778,6 +1867,9 @@
         <w:jc w:val="left"/>
       </w:pPr>
       <w:r>
+        <w:rPr>
+          <w:noProof/>
+        </w:rPr>
         <w:lastRenderedPageBreak/>
         <w:drawing>
           <wp:inline distT="0" distB="0" distL="0" distR="0" wp14:anchorId="434FBAA4" wp14:editId="6E5B3CEB">
@@ -1795,7 +1887,7 @@
                     <pic:cNvPicPr/>
                   </pic:nvPicPr>
                   <pic:blipFill>
-                    <a:blip r:embed="rId18"/>
+                    <a:blip r:embed="rId19"/>
                     <a:stretch>
                       <a:fillRect/>
                     </a:stretch>
@@ -1829,6 +1921,9 @@
         <w:ind w:left="-5" w:right="0"/>
       </w:pPr>
       <w:r>
+        <w:rPr>
+          <w:noProof/>
+        </w:rPr>
         <w:drawing>
           <wp:inline distT="0" distB="0" distL="0" distR="0" wp14:anchorId="230EE6C3" wp14:editId="7380CFEF">
             <wp:extent cx="4538980" cy="876300"/>
@@ -1845,7 +1940,7 @@
                     <pic:cNvPicPr/>
                   </pic:nvPicPr>
                   <pic:blipFill>
-                    <a:blip r:embed="rId19"/>
+                    <a:blip r:embed="rId20"/>
                     <a:stretch>
                       <a:fillRect/>
                     </a:stretch>
@@ -1879,6 +1974,9 @@
         <w:ind w:left="-5" w:right="0"/>
       </w:pPr>
       <w:r>
+        <w:rPr>
+          <w:noProof/>
+        </w:rPr>
         <w:drawing>
           <wp:inline distT="0" distB="0" distL="0" distR="0" wp14:anchorId="11CA395C" wp14:editId="7D99F91F">
             <wp:extent cx="4538980" cy="1188085"/>
@@ -1892,65 +1990,6 @@
                 <pic:pic xmlns:pic="http://schemas.openxmlformats.org/drawingml/2006/picture">
                   <pic:nvPicPr>
                     <pic:cNvPr id="2121998141" name="Picture 1" descr="A screen shot of a computer&#10;&#10;Description automatically generated"/>
-                    <pic:cNvPicPr/>
-                  </pic:nvPicPr>
-                  <pic:blipFill>
-                    <a:blip r:embed="rId20"/>
-                    <a:stretch>
-                      <a:fillRect/>
-                    </a:stretch>
-                  </pic:blipFill>
-                  <pic:spPr>
-                    <a:xfrm>
-                      <a:off x="0" y="0"/>
-                      <a:ext cx="4538980" cy="1188085"/>
-                    </a:xfrm>
-                    <a:prstGeom prst="rect">
-                      <a:avLst/>
-                    </a:prstGeom>
-                  </pic:spPr>
-                </pic:pic>
-              </a:graphicData>
-            </a:graphic>
-          </wp:inline>
-        </w:drawing>
-      </w:r>
-    </w:p>
-    <w:p>
-      <w:pPr>
-        <w:ind w:left="-5" w:right="0"/>
-      </w:pPr>
-      <w:r>
-        <w:t xml:space="preserve">Here is the output from the </w:t>
-      </w:r>
-      <w:proofErr w:type="spellStart"/>
-      <w:r>
-        <w:t>Apriori</w:t>
-      </w:r>
-      <w:proofErr w:type="spellEnd"/>
-      <w:r>
-        <w:t xml:space="preserve"> algorithm</w:t>
-      </w:r>
-    </w:p>
-    <w:p>
-      <w:pPr>
-        <w:ind w:left="-5" w:right="0"/>
-      </w:pPr>
-      <w:r>
-        <w:lastRenderedPageBreak/>
-        <w:drawing>
-          <wp:inline distT="0" distB="0" distL="0" distR="0" wp14:anchorId="3D00A4D9" wp14:editId="3547697E">
-            <wp:extent cx="4538980" cy="1188085"/>
-            <wp:effectExtent l="0" t="0" r="0" b="5715"/>
-            <wp:docPr id="1189971157" name="Picture 1" descr="A screen shot of a computer&#10;&#10;Description automatically generated"/>
-            <wp:cNvGraphicFramePr>
-              <a:graphicFrameLocks xmlns:a="http://schemas.openxmlformats.org/drawingml/2006/main" noChangeAspect="1"/>
-            </wp:cNvGraphicFramePr>
-            <a:graphic xmlns:a="http://schemas.openxmlformats.org/drawingml/2006/main">
-              <a:graphicData uri="http://schemas.openxmlformats.org/drawingml/2006/picture">
-                <pic:pic xmlns:pic="http://schemas.openxmlformats.org/drawingml/2006/picture">
-                  <pic:nvPicPr>
-                    <pic:cNvPr id="1189971157" name="Picture 1" descr="A screen shot of a computer&#10;&#10;Description automatically generated"/>
                     <pic:cNvPicPr/>
                   </pic:nvPicPr>
                   <pic:blipFill>
@@ -1980,6 +2019,68 @@
         <w:ind w:left="-5" w:right="0"/>
       </w:pPr>
       <w:r>
+        <w:t xml:space="preserve">Here is the output from the </w:t>
+      </w:r>
+      <w:proofErr w:type="spellStart"/>
+      <w:r>
+        <w:t>Apriori</w:t>
+      </w:r>
+      <w:proofErr w:type="spellEnd"/>
+      <w:r>
+        <w:t xml:space="preserve"> algorithm</w:t>
+      </w:r>
+    </w:p>
+    <w:p>
+      <w:pPr>
+        <w:ind w:left="-5" w:right="0"/>
+      </w:pPr>
+      <w:r>
+        <w:rPr>
+          <w:noProof/>
+        </w:rPr>
+        <w:lastRenderedPageBreak/>
+        <w:drawing>
+          <wp:inline distT="0" distB="0" distL="0" distR="0" wp14:anchorId="3D00A4D9" wp14:editId="3547697E">
+            <wp:extent cx="4538980" cy="1188085"/>
+            <wp:effectExtent l="0" t="0" r="0" b="5715"/>
+            <wp:docPr id="1189971157" name="Picture 1" descr="A screen shot of a computer&#10;&#10;Description automatically generated"/>
+            <wp:cNvGraphicFramePr>
+              <a:graphicFrameLocks xmlns:a="http://schemas.openxmlformats.org/drawingml/2006/main" noChangeAspect="1"/>
+            </wp:cNvGraphicFramePr>
+            <a:graphic xmlns:a="http://schemas.openxmlformats.org/drawingml/2006/main">
+              <a:graphicData uri="http://schemas.openxmlformats.org/drawingml/2006/picture">
+                <pic:pic xmlns:pic="http://schemas.openxmlformats.org/drawingml/2006/picture">
+                  <pic:nvPicPr>
+                    <pic:cNvPr id="1189971157" name="Picture 1" descr="A screen shot of a computer&#10;&#10;Description automatically generated"/>
+                    <pic:cNvPicPr/>
+                  </pic:nvPicPr>
+                  <pic:blipFill>
+                    <a:blip r:embed="rId22"/>
+                    <a:stretch>
+                      <a:fillRect/>
+                    </a:stretch>
+                  </pic:blipFill>
+                  <pic:spPr>
+                    <a:xfrm>
+                      <a:off x="0" y="0"/>
+                      <a:ext cx="4538980" cy="1188085"/>
+                    </a:xfrm>
+                    <a:prstGeom prst="rect">
+                      <a:avLst/>
+                    </a:prstGeom>
+                  </pic:spPr>
+                </pic:pic>
+              </a:graphicData>
+            </a:graphic>
+          </wp:inline>
+        </w:drawing>
+      </w:r>
+    </w:p>
+    <w:p>
+      <w:pPr>
+        <w:ind w:left="-5" w:right="0"/>
+      </w:pPr>
+      <w:r>
         <w:t>Here is the output from the FP-Growth algorithm</w:t>
       </w:r>
     </w:p>
@@ -1988,6 +2089,9 @@
         <w:ind w:left="-5" w:right="0"/>
       </w:pPr>
       <w:r>
+        <w:rPr>
+          <w:noProof/>
+        </w:rPr>
         <w:drawing>
           <wp:inline distT="0" distB="0" distL="0" distR="0" wp14:anchorId="3D0AD65A" wp14:editId="0E798BE9">
             <wp:extent cx="4538980" cy="1188085"/>
@@ -2004,7 +2108,7 @@
                     <pic:cNvPicPr/>
                   </pic:nvPicPr>
                   <pic:blipFill>
-                    <a:blip r:embed="rId22"/>
+                    <a:blip r:embed="rId23"/>
                     <a:stretch>
                       <a:fillRect/>
                     </a:stretch>
@@ -2961,6 +3065,7 @@
   <w:style w:type="character" w:default="1" w:styleId="DefaultParagraphFont">
     <w:name w:val="Default Paragraph Font"/>
     <w:uiPriority w:val="1"/>
+    <w:semiHidden/>
     <w:unhideWhenUsed/>
   </w:style>
   <w:style w:type="table" w:default="1" w:styleId="TableNormal">

</xml_diff>